<commit_message>
updated documentation, added new testing project
</commit_message>
<xml_diff>
--- a/documentation/documentation.docx
+++ b/documentation/documentation.docx
@@ -154,6 +154,21 @@
       </w:r>
       <w:r>
         <w:t>display statistics related to the current sort</w:t>
+      </w:r>
+    </w:p>
+    <w:p>
+      <w:pPr>
+        <w:pStyle w:val="ListParagraph"/>
+        <w:numPr>
+          <w:ilvl w:val="0"/>
+          <w:numId w:val="3"/>
+        </w:numPr>
+        <w:rPr>
+          <w:u w:val="single"/>
+        </w:rPr>
+      </w:pPr>
+      <w:r>
+        <w:t>File saving system to store statistics related to previous sorts for comparison</w:t>
       </w:r>
     </w:p>
     <w:p>
@@ -4992,6 +5007,15 @@
       <w:r>
         <w:t xml:space="preserve"> The user has the ability to choose between which sorting algorithm to visualise; the method in which the data is shuffled; the number of elements and the parameters for the visualization – speed, audio volume and pitch. The user will also have the ability to play and pause the visualisation at any time while also stepping through it step by step. The program will display various statistics related to the current visualisation in an easily readable format e.g. number of comparisons and time taken.</w:t>
       </w:r>
+      <w:r>
+        <w:t xml:space="preserve"> The final statistics at the end of </w:t>
+      </w:r>
+      <w:r>
+        <w:t>each</w:t>
+      </w:r>
+      <w:r>
+        <w:t xml:space="preserve"> sort are to be written and saved to a file for future reference.</w:t>
+      </w:r>
     </w:p>
     <w:p>
       <w:pPr>
@@ -5407,10 +5431,51 @@
       </w:r>
     </w:p>
     <w:p>
+      <w:pPr>
+        <w:rPr>
+          <w:u w:val="single"/>
+        </w:rPr>
+      </w:pPr>
+      <w:r>
+        <w:t>The buttons can be activated using a left mouse click</w:t>
+      </w:r>
+      <w:r>
+        <w:t xml:space="preserve"> with </w:t>
+      </w:r>
+      <w:r>
+        <w:t>each of the main 6 buttons being also bound to a corresponding keyboard input</w:t>
+      </w:r>
+      <w:r>
+        <w:t xml:space="preserve">. The drop buttons can </w:t>
+      </w:r>
+      <w:r>
+        <w:t xml:space="preserve">be expanded and collapsed by clicking on the corresponding label and are </w:t>
+      </w:r>
+      <w:r>
+        <w:t>scrolled by either using the scroll wheel or the arrow keys.</w:t>
+      </w:r>
+      <w:r>
+        <w:t xml:space="preserve"> The sliders can be adjusted by either clicking and dragging the small position indicators or</w:t>
+      </w:r>
+      <w:r>
+        <w:t xml:space="preserve"> when using</w:t>
+      </w:r>
+      <w:r>
+        <w:t xml:space="preserve"> the arrow keys the last </w:t>
+      </w:r>
+      <w:r>
+        <w:t>interacted</w:t>
+      </w:r>
+      <w:r>
+        <w:t xml:space="preserve"> slider will be adjusted. </w:t>
+      </w:r>
+    </w:p>
+    <w:p>
       <w:r>
         <w:rPr>
           <w:noProof/>
         </w:rPr>
+        <w:lastRenderedPageBreak/>
         <w:drawing>
           <wp:inline distT="0" distB="0" distL="0" distR="0" wp14:anchorId="29ABBA2E" wp14:editId="1EB1AB7A">
             <wp:extent cx="2385588" cy="4043944"/>
@@ -5591,6 +5656,7 @@
           <w:noProof/>
           <w:u w:val="single"/>
         </w:rPr>
+        <w:lastRenderedPageBreak/>
         <w:drawing>
           <wp:inline distT="0" distB="0" distL="0" distR="0" wp14:anchorId="71AFBEC2" wp14:editId="7E360C16">
             <wp:extent cx="4581525" cy="771525"/>
@@ -5721,7 +5787,6 @@
         <w:rPr>
           <w:u w:val="single"/>
         </w:rPr>
-        <w:lastRenderedPageBreak/>
         <w:t>Reset</w:t>
       </w:r>
       <w:r>
@@ -5818,6 +5883,7 @@
         <w:rPr>
           <w:noProof/>
         </w:rPr>
+        <w:lastRenderedPageBreak/>
         <w:drawing>
           <wp:inline distT="0" distB="0" distL="0" distR="0" wp14:anchorId="19FDC5F3" wp14:editId="51EC4986">
             <wp:extent cx="1891430" cy="2736399"/>
@@ -5951,41 +6017,44 @@
           <w:szCs w:val="28"/>
           <w:u w:val="single"/>
         </w:rPr>
+        <w:t>Main operational algorithms</w:t>
+      </w:r>
+    </w:p>
+    <w:p>
+      <w:r>
+        <w:t>Key algorithms for the operation of the program</w:t>
+      </w:r>
+      <w:r>
+        <w:t>.</w:t>
+      </w:r>
+    </w:p>
+    <w:p>
+      <w:pPr>
+        <w:rPr>
+          <w:u w:val="single"/>
+        </w:rPr>
+      </w:pPr>
+      <w:r>
+        <w:rPr>
+          <w:u w:val="single"/>
+        </w:rPr>
+        <w:t>Program start</w:t>
+      </w:r>
+    </w:p>
+    <w:p>
+      <w:r>
+        <w:t>Performed on opening the program. The main loop continues to run until the program is exited.</w:t>
+      </w:r>
+    </w:p>
+    <w:p>
+      <w:pPr>
+        <w:pStyle w:val="NoSpacing"/>
+      </w:pPr>
+      <w:r>
+        <w:rPr>
+          <w:noProof/>
+        </w:rPr>
         <w:lastRenderedPageBreak/>
-        <w:t>Main operational algorithms</w:t>
-      </w:r>
-    </w:p>
-    <w:p>
-      <w:r>
-        <w:t>Key algorithms for the operation of the program</w:t>
-      </w:r>
-      <w:r>
-        <w:t>.</w:t>
-      </w:r>
-    </w:p>
-    <w:p>
-      <w:pPr>
-        <w:rPr>
-          <w:u w:val="single"/>
-        </w:rPr>
-      </w:pPr>
-      <w:r>
-        <w:rPr>
-          <w:u w:val="single"/>
-        </w:rPr>
-        <w:t>Program start</w:t>
-      </w:r>
-    </w:p>
-    <w:p>
-      <w:r>
-        <w:t>Performed on opening the program. The main loop continues to run until the program is exited.</w:t>
-      </w:r>
-    </w:p>
-    <w:p>
-      <w:pPr>
-        <w:pStyle w:val="NoSpacing"/>
-      </w:pPr>
-      <w:r>
         <w:drawing>
           <wp:inline distT="0" distB="0" distL="0" distR="0" wp14:anchorId="6849B1B1" wp14:editId="6E32B0BC">
             <wp:extent cx="3343275" cy="5381625"/>
@@ -6105,23 +6174,26 @@
         <w:rPr>
           <w:u w:val="single"/>
         </w:rPr>
+        <w:t>New sort</w:t>
+      </w:r>
+    </w:p>
+    <w:p>
+      <w:pPr>
+        <w:pStyle w:val="NoSpacing"/>
+      </w:pPr>
+      <w:r>
+        <w:t>Called whenever a new sorting algorithm is to be visualised.</w:t>
+      </w:r>
+    </w:p>
+    <w:p>
+      <w:pPr>
+        <w:pStyle w:val="NoSpacing"/>
+      </w:pPr>
+      <w:r>
+        <w:rPr>
+          <w:noProof/>
+        </w:rPr>
         <w:lastRenderedPageBreak/>
-        <w:t>New sort</w:t>
-      </w:r>
-    </w:p>
-    <w:p>
-      <w:pPr>
-        <w:pStyle w:val="NoSpacing"/>
-      </w:pPr>
-      <w:r>
-        <w:t>Called whenever a new sorting algorithm is to be visualised.</w:t>
-      </w:r>
-    </w:p>
-    <w:p>
-      <w:pPr>
-        <w:pStyle w:val="NoSpacing"/>
-      </w:pPr>
-      <w:r>
         <w:drawing>
           <wp:inline distT="0" distB="0" distL="0" distR="0" wp14:anchorId="2F0D0FF7" wp14:editId="232A5238">
             <wp:extent cx="2971800" cy="7248525"/>
@@ -6208,8 +6280,22 @@
         <w:rPr>
           <w:u w:val="single"/>
         </w:rPr>
+        <w:t>SortThread start</w:t>
+      </w:r>
+    </w:p>
+    <w:p>
+      <w:pPr>
+        <w:pStyle w:val="NoSpacing"/>
+      </w:pPr>
+      <w:r>
         <w:lastRenderedPageBreak/>
-        <w:t>SortThread start</w:t>
+        <w:t>Called on starting of a new sortThread. Contains the logic for the sorting algorithm and runs until the sort is finished or reset.</w:t>
+      </w:r>
+      <w:r>
+        <w:rPr>
+          <w:noProof/>
+        </w:rPr>
+        <w:t xml:space="preserve"> </w:t>
       </w:r>
     </w:p>
     <w:p>
@@ -6217,20 +6303,9 @@
         <w:pStyle w:val="NoSpacing"/>
       </w:pPr>
       <w:r>
-        <w:t>Called on starting of a new sortThread. Contains the logic for the sorting algorithm and runs until the sort is finished or reset.</w:t>
-      </w:r>
-      <w:r>
         <w:rPr>
           <w:noProof/>
         </w:rPr>
-        <w:t xml:space="preserve"> </w:t>
-      </w:r>
-    </w:p>
-    <w:p>
-      <w:pPr>
-        <w:pStyle w:val="NoSpacing"/>
-      </w:pPr>
-      <w:r>
         <w:drawing>
           <wp:inline distT="0" distB="0" distL="0" distR="0" wp14:anchorId="318C3AE2" wp14:editId="6BBBCBE3">
             <wp:extent cx="3409950" cy="8277225"/>

</xml_diff>

<commit_message>
updated documentation, added error messages
</commit_message>
<xml_diff>
--- a/documentation/documentation.docx
+++ b/documentation/documentation.docx
@@ -1,6 +1,6 @@
 
 <file path=word/document.xml><?xml version="1.0" encoding="utf-8"?>
-<w:document xmlns:wpc="http://schemas.microsoft.com/office/word/2010/wordprocessingCanvas" xmlns:cx="http://schemas.microsoft.com/office/drawing/2014/chartex" xmlns:cx1="http://schemas.microsoft.com/office/drawing/2015/9/8/chartex" xmlns:cx2="http://schemas.microsoft.com/office/drawing/2015/10/21/chartex" xmlns:cx3="http://schemas.microsoft.com/office/drawing/2016/5/9/chartex" xmlns:cx4="http://schemas.microsoft.com/office/drawing/2016/5/10/chartex" xmlns:cx5="http://schemas.microsoft.com/office/drawing/2016/5/11/chartex" xmlns:cx6="http://schemas.microsoft.com/office/drawing/2016/5/12/chartex" xmlns:cx7="http://schemas.microsoft.com/office/drawing/2016/5/13/chartex" xmlns:cx8="http://schemas.microsoft.com/office/drawing/2016/5/14/chartex" xmlns:mc="http://schemas.openxmlformats.org/markup-compatibility/2006" xmlns:aink="http://schemas.microsoft.com/office/drawing/2016/ink" xmlns:am3d="http://schemas.microsoft.com/office/drawing/2017/model3d" xmlns:o="urn:schemas-microsoft-com:office:office" xmlns:oel="http://schemas.microsoft.com/office/2019/extlst" xmlns:r="http://schemas.openxmlformats.org/officeDocument/2006/relationships" xmlns:m="http://schemas.openxmlformats.org/officeDocument/2006/math" xmlns:v="urn:schemas-microsoft-com:vml" xmlns:wp14="http://schemas.microsoft.com/office/word/2010/wordprocessingDrawing" xmlns:wp="http://schemas.openxmlformats.org/drawingml/2006/wordprocessingDrawing" xmlns:w10="urn:schemas-microsoft-com:office:word" xmlns:w="http://schemas.openxmlformats.org/wordprocessingml/2006/main" xmlns:w14="http://schemas.microsoft.com/office/word/2010/wordml" xmlns:w15="http://schemas.microsoft.com/office/word/2012/wordml" xmlns:w16cex="http://schemas.microsoft.com/office/word/2018/wordml/cex" xmlns:w16cid="http://schemas.microsoft.com/office/word/2016/wordml/cid" xmlns:w16="http://schemas.microsoft.com/office/word/2018/wordml" xmlns:w16du="http://schemas.microsoft.com/office/word/2023/wordml/word16du" xmlns:w16sdtdh="http://schemas.microsoft.com/office/word/2020/wordml/sdtdatahash" xmlns:w16se="http://schemas.microsoft.com/office/word/2015/wordml/symex" xmlns:wpg="http://schemas.microsoft.com/office/word/2010/wordprocessingGroup" xmlns:wpi="http://schemas.microsoft.com/office/word/2010/wordprocessingInk" xmlns:wne="http://schemas.microsoft.com/office/word/2006/wordml" xmlns:wps="http://schemas.microsoft.com/office/word/2010/wordprocessingShape" mc:Ignorable="w14 w15 w16se w16cid w16 w16cex w16sdtdh w16du wp14">
+<w:document xmlns:wpc="http://schemas.microsoft.com/office/word/2010/wordprocessingCanvas" xmlns:cx="http://schemas.microsoft.com/office/drawing/2014/chartex" xmlns:cx1="http://schemas.microsoft.com/office/drawing/2015/9/8/chartex" xmlns:cx2="http://schemas.microsoft.com/office/drawing/2015/10/21/chartex" xmlns:cx3="http://schemas.microsoft.com/office/drawing/2016/5/9/chartex" xmlns:cx4="http://schemas.microsoft.com/office/drawing/2016/5/10/chartex" xmlns:cx5="http://schemas.microsoft.com/office/drawing/2016/5/11/chartex" xmlns:cx6="http://schemas.microsoft.com/office/drawing/2016/5/12/chartex" xmlns:cx7="http://schemas.microsoft.com/office/drawing/2016/5/13/chartex" xmlns:cx8="http://schemas.microsoft.com/office/drawing/2016/5/14/chartex" xmlns:mc="http://schemas.openxmlformats.org/markup-compatibility/2006" xmlns:aink="http://schemas.microsoft.com/office/drawing/2016/ink" xmlns:am3d="http://schemas.microsoft.com/office/drawing/2017/model3d" xmlns:o="urn:schemas-microsoft-com:office:office" xmlns:oel="http://schemas.microsoft.com/office/2019/extlst" xmlns:r="http://schemas.openxmlformats.org/officeDocument/2006/relationships" xmlns:m="http://schemas.openxmlformats.org/officeDocument/2006/math" xmlns:v="urn:schemas-microsoft-com:vml" xmlns:wp14="http://schemas.microsoft.com/office/word/2010/wordprocessingDrawing" xmlns:wp="http://schemas.openxmlformats.org/drawingml/2006/wordprocessingDrawing" xmlns:w10="urn:schemas-microsoft-com:office:word" xmlns:w="http://schemas.openxmlformats.org/wordprocessingml/2006/main" xmlns:w14="http://schemas.microsoft.com/office/word/2010/wordml" xmlns:w15="http://schemas.microsoft.com/office/word/2012/wordml" xmlns:w16cex="http://schemas.microsoft.com/office/word/2018/wordml/cex" xmlns:w16cid="http://schemas.microsoft.com/office/word/2016/wordml/cid" xmlns:w16="http://schemas.microsoft.com/office/word/2018/wordml" xmlns:w16du="http://schemas.microsoft.com/office/word/2023/wordml/word16du" xmlns:w16sdtdh="http://schemas.microsoft.com/office/word/2020/wordml/sdtdatahash" xmlns:w16sdtfl="http://schemas.microsoft.com/office/word/2024/wordml/sdtformatlock" xmlns:w16se="http://schemas.microsoft.com/office/word/2015/wordml/symex" xmlns:wpg="http://schemas.microsoft.com/office/word/2010/wordprocessingGroup" xmlns:wpi="http://schemas.microsoft.com/office/word/2010/wordprocessingInk" xmlns:wne="http://schemas.microsoft.com/office/word/2006/wordml" xmlns:wps="http://schemas.microsoft.com/office/word/2010/wordprocessingShape" mc:Ignorable="w14 w15 w16se w16cid w16 w16cex w16sdtdh w16sdtfl w16du wp14">
   <w:body>
     <w:p>
       <w:pPr>
@@ -10,8 +10,6 @@
           <w:u w:val="single"/>
         </w:rPr>
       </w:pPr>
-      <w:bookmarkStart w:id="0" w:name="_Hlk181543037"/>
-      <w:bookmarkEnd w:id="0"/>
       <w:r>
         <w:rPr>
           <w:sz w:val="40"/>
@@ -7595,11 +7593,80 @@
     <w:p>
       <w:pPr>
         <w:pStyle w:val="NoSpacing"/>
+      </w:pPr>
+      <w:r>
+        <w:t>The layout of the csv file using data generated by the program</w:t>
+      </w:r>
+      <w:r>
+        <w:t>.</w:t>
+      </w:r>
+    </w:p>
+    <w:p>
+      <w:pPr>
+        <w:pStyle w:val="NoSpacing"/>
+      </w:pPr>
+    </w:p>
+    <w:p>
+      <w:pPr>
+        <w:pStyle w:val="NoSpacing"/>
         <w:rPr>
           <w:sz w:val="28"/>
           <w:szCs w:val="28"/>
         </w:rPr>
       </w:pPr>
+      <w:r>
+        <w:rPr>
+          <w:noProof/>
+        </w:rPr>
+        <w:drawing>
+          <wp:inline distT="0" distB="0" distL="0" distR="0" wp14:anchorId="013AD191" wp14:editId="3AC28816">
+            <wp:extent cx="5731510" cy="506095"/>
+            <wp:effectExtent l="0" t="0" r="2540" b="8255"/>
+            <wp:docPr id="1526945916" name="Picture 4"/>
+            <wp:cNvGraphicFramePr>
+              <a:graphicFrameLocks xmlns:a="http://schemas.openxmlformats.org/drawingml/2006/main" noChangeAspect="1"/>
+            </wp:cNvGraphicFramePr>
+            <a:graphic xmlns:a="http://schemas.openxmlformats.org/drawingml/2006/main">
+              <a:graphicData uri="http://schemas.openxmlformats.org/drawingml/2006/picture">
+                <pic:pic xmlns:pic="http://schemas.openxmlformats.org/drawingml/2006/picture">
+                  <pic:nvPicPr>
+                    <pic:cNvPr id="0" name="Picture 10"/>
+                    <pic:cNvPicPr>
+                      <a:picLocks noChangeAspect="1" noChangeArrowheads="1"/>
+                    </pic:cNvPicPr>
+                  </pic:nvPicPr>
+                  <pic:blipFill>
+                    <a:blip r:embed="rId34" cstate="print">
+                      <a:extLst>
+                        <a:ext uri="{28A0092B-C50C-407E-A947-70E740481C1C}">
+                          <a14:useLocalDpi xmlns:a14="http://schemas.microsoft.com/office/drawing/2010/main" val="0"/>
+                        </a:ext>
+                      </a:extLst>
+                    </a:blip>
+                    <a:srcRect/>
+                    <a:stretch>
+                      <a:fillRect/>
+                    </a:stretch>
+                  </pic:blipFill>
+                  <pic:spPr bwMode="auto">
+                    <a:xfrm>
+                      <a:off x="0" y="0"/>
+                      <a:ext cx="5731510" cy="506095"/>
+                    </a:xfrm>
+                    <a:prstGeom prst="rect">
+                      <a:avLst/>
+                    </a:prstGeom>
+                    <a:noFill/>
+                    <a:ln>
+                      <a:noFill/>
+                    </a:ln>
+                  </pic:spPr>
+                </pic:pic>
+              </a:graphicData>
+            </a:graphic>
+          </wp:inline>
+        </w:drawing>
+      </w:r>
     </w:p>
     <w:sectPr>
       <w:pgSz w:w="11906" w:h="16838"/>
@@ -7612,7 +7679,7 @@
 </file>
 
 <file path=word/endnotes.xml><?xml version="1.0" encoding="utf-8"?>
-<w:endnotes xmlns:wpc="http://schemas.microsoft.com/office/word/2010/wordprocessingCanvas" xmlns:cx="http://schemas.microsoft.com/office/drawing/2014/chartex" xmlns:cx1="http://schemas.microsoft.com/office/drawing/2015/9/8/chartex" xmlns:cx2="http://schemas.microsoft.com/office/drawing/2015/10/21/chartex" xmlns:cx3="http://schemas.microsoft.com/office/drawing/2016/5/9/chartex" xmlns:cx4="http://schemas.microsoft.com/office/drawing/2016/5/10/chartex" xmlns:cx5="http://schemas.microsoft.com/office/drawing/2016/5/11/chartex" xmlns:cx6="http://schemas.microsoft.com/office/drawing/2016/5/12/chartex" xmlns:cx7="http://schemas.microsoft.com/office/drawing/2016/5/13/chartex" xmlns:cx8="http://schemas.microsoft.com/office/drawing/2016/5/14/chartex" xmlns:mc="http://schemas.openxmlformats.org/markup-compatibility/2006" xmlns:aink="http://schemas.microsoft.com/office/drawing/2016/ink" xmlns:am3d="http://schemas.microsoft.com/office/drawing/2017/model3d" xmlns:o="urn:schemas-microsoft-com:office:office" xmlns:oel="http://schemas.microsoft.com/office/2019/extlst" xmlns:r="http://schemas.openxmlformats.org/officeDocument/2006/relationships" xmlns:m="http://schemas.openxmlformats.org/officeDocument/2006/math" xmlns:v="urn:schemas-microsoft-com:vml" xmlns:wp14="http://schemas.microsoft.com/office/word/2010/wordprocessingDrawing" xmlns:wp="http://schemas.openxmlformats.org/drawingml/2006/wordprocessingDrawing" xmlns:w10="urn:schemas-microsoft-com:office:word" xmlns:w="http://schemas.openxmlformats.org/wordprocessingml/2006/main" xmlns:w14="http://schemas.microsoft.com/office/word/2010/wordml" xmlns:w15="http://schemas.microsoft.com/office/word/2012/wordml" xmlns:w16cex="http://schemas.microsoft.com/office/word/2018/wordml/cex" xmlns:w16cid="http://schemas.microsoft.com/office/word/2016/wordml/cid" xmlns:w16="http://schemas.microsoft.com/office/word/2018/wordml" xmlns:w16du="http://schemas.microsoft.com/office/word/2023/wordml/word16du" xmlns:w16sdtdh="http://schemas.microsoft.com/office/word/2020/wordml/sdtdatahash" xmlns:w16se="http://schemas.microsoft.com/office/word/2015/wordml/symex" xmlns:wpg="http://schemas.microsoft.com/office/word/2010/wordprocessingGroup" xmlns:wpi="http://schemas.microsoft.com/office/word/2010/wordprocessingInk" xmlns:wne="http://schemas.microsoft.com/office/word/2006/wordml" xmlns:wps="http://schemas.microsoft.com/office/word/2010/wordprocessingShape" mc:Ignorable="w14 w15 w16se w16cid w16 w16cex w16sdtdh w16du wp14">
+<w:endnotes xmlns:wpc="http://schemas.microsoft.com/office/word/2010/wordprocessingCanvas" xmlns:cx="http://schemas.microsoft.com/office/drawing/2014/chartex" xmlns:cx1="http://schemas.microsoft.com/office/drawing/2015/9/8/chartex" xmlns:cx2="http://schemas.microsoft.com/office/drawing/2015/10/21/chartex" xmlns:cx3="http://schemas.microsoft.com/office/drawing/2016/5/9/chartex" xmlns:cx4="http://schemas.microsoft.com/office/drawing/2016/5/10/chartex" xmlns:cx5="http://schemas.microsoft.com/office/drawing/2016/5/11/chartex" xmlns:cx6="http://schemas.microsoft.com/office/drawing/2016/5/12/chartex" xmlns:cx7="http://schemas.microsoft.com/office/drawing/2016/5/13/chartex" xmlns:cx8="http://schemas.microsoft.com/office/drawing/2016/5/14/chartex" xmlns:mc="http://schemas.openxmlformats.org/markup-compatibility/2006" xmlns:aink="http://schemas.microsoft.com/office/drawing/2016/ink" xmlns:am3d="http://schemas.microsoft.com/office/drawing/2017/model3d" xmlns:o="urn:schemas-microsoft-com:office:office" xmlns:oel="http://schemas.microsoft.com/office/2019/extlst" xmlns:r="http://schemas.openxmlformats.org/officeDocument/2006/relationships" xmlns:m="http://schemas.openxmlformats.org/officeDocument/2006/math" xmlns:v="urn:schemas-microsoft-com:vml" xmlns:wp14="http://schemas.microsoft.com/office/word/2010/wordprocessingDrawing" xmlns:wp="http://schemas.openxmlformats.org/drawingml/2006/wordprocessingDrawing" xmlns:w10="urn:schemas-microsoft-com:office:word" xmlns:w="http://schemas.openxmlformats.org/wordprocessingml/2006/main" xmlns:w14="http://schemas.microsoft.com/office/word/2010/wordml" xmlns:w15="http://schemas.microsoft.com/office/word/2012/wordml" xmlns:w16cex="http://schemas.microsoft.com/office/word/2018/wordml/cex" xmlns:w16cid="http://schemas.microsoft.com/office/word/2016/wordml/cid" xmlns:w16="http://schemas.microsoft.com/office/word/2018/wordml" xmlns:w16du="http://schemas.microsoft.com/office/word/2023/wordml/word16du" xmlns:w16sdtdh="http://schemas.microsoft.com/office/word/2020/wordml/sdtdatahash" xmlns:w16sdtfl="http://schemas.microsoft.com/office/word/2024/wordml/sdtformatlock" xmlns:w16se="http://schemas.microsoft.com/office/word/2015/wordml/symex" xmlns:wpg="http://schemas.microsoft.com/office/word/2010/wordprocessingGroup" xmlns:wpi="http://schemas.microsoft.com/office/word/2010/wordprocessingInk" xmlns:wne="http://schemas.microsoft.com/office/word/2006/wordml" xmlns:wps="http://schemas.microsoft.com/office/word/2010/wordprocessingShape" mc:Ignorable="w14 w15 w16se w16cid w16 w16cex w16sdtdh w16sdtfl w16du wp14">
   <w:endnote w:type="separator" w:id="-1">
     <w:p>
       <w:pPr>
@@ -7637,7 +7704,7 @@
 </file>
 
 <file path=word/footnotes.xml><?xml version="1.0" encoding="utf-8"?>
-<w:footnotes xmlns:wpc="http://schemas.microsoft.com/office/word/2010/wordprocessingCanvas" xmlns:cx="http://schemas.microsoft.com/office/drawing/2014/chartex" xmlns:cx1="http://schemas.microsoft.com/office/drawing/2015/9/8/chartex" xmlns:cx2="http://schemas.microsoft.com/office/drawing/2015/10/21/chartex" xmlns:cx3="http://schemas.microsoft.com/office/drawing/2016/5/9/chartex" xmlns:cx4="http://schemas.microsoft.com/office/drawing/2016/5/10/chartex" xmlns:cx5="http://schemas.microsoft.com/office/drawing/2016/5/11/chartex" xmlns:cx6="http://schemas.microsoft.com/office/drawing/2016/5/12/chartex" xmlns:cx7="http://schemas.microsoft.com/office/drawing/2016/5/13/chartex" xmlns:cx8="http://schemas.microsoft.com/office/drawing/2016/5/14/chartex" xmlns:mc="http://schemas.openxmlformats.org/markup-compatibility/2006" xmlns:aink="http://schemas.microsoft.com/office/drawing/2016/ink" xmlns:am3d="http://schemas.microsoft.com/office/drawing/2017/model3d" xmlns:o="urn:schemas-microsoft-com:office:office" xmlns:oel="http://schemas.microsoft.com/office/2019/extlst" xmlns:r="http://schemas.openxmlformats.org/officeDocument/2006/relationships" xmlns:m="http://schemas.openxmlformats.org/officeDocument/2006/math" xmlns:v="urn:schemas-microsoft-com:vml" xmlns:wp14="http://schemas.microsoft.com/office/word/2010/wordprocessingDrawing" xmlns:wp="http://schemas.openxmlformats.org/drawingml/2006/wordprocessingDrawing" xmlns:w10="urn:schemas-microsoft-com:office:word" xmlns:w="http://schemas.openxmlformats.org/wordprocessingml/2006/main" xmlns:w14="http://schemas.microsoft.com/office/word/2010/wordml" xmlns:w15="http://schemas.microsoft.com/office/word/2012/wordml" xmlns:w16cex="http://schemas.microsoft.com/office/word/2018/wordml/cex" xmlns:w16cid="http://schemas.microsoft.com/office/word/2016/wordml/cid" xmlns:w16="http://schemas.microsoft.com/office/word/2018/wordml" xmlns:w16du="http://schemas.microsoft.com/office/word/2023/wordml/word16du" xmlns:w16sdtdh="http://schemas.microsoft.com/office/word/2020/wordml/sdtdatahash" xmlns:w16se="http://schemas.microsoft.com/office/word/2015/wordml/symex" xmlns:wpg="http://schemas.microsoft.com/office/word/2010/wordprocessingGroup" xmlns:wpi="http://schemas.microsoft.com/office/word/2010/wordprocessingInk" xmlns:wne="http://schemas.microsoft.com/office/word/2006/wordml" xmlns:wps="http://schemas.microsoft.com/office/word/2010/wordprocessingShape" mc:Ignorable="w14 w15 w16se w16cid w16 w16cex w16sdtdh w16du wp14">
+<w:footnotes xmlns:wpc="http://schemas.microsoft.com/office/word/2010/wordprocessingCanvas" xmlns:cx="http://schemas.microsoft.com/office/drawing/2014/chartex" xmlns:cx1="http://schemas.microsoft.com/office/drawing/2015/9/8/chartex" xmlns:cx2="http://schemas.microsoft.com/office/drawing/2015/10/21/chartex" xmlns:cx3="http://schemas.microsoft.com/office/drawing/2016/5/9/chartex" xmlns:cx4="http://schemas.microsoft.com/office/drawing/2016/5/10/chartex" xmlns:cx5="http://schemas.microsoft.com/office/drawing/2016/5/11/chartex" xmlns:cx6="http://schemas.microsoft.com/office/drawing/2016/5/12/chartex" xmlns:cx7="http://schemas.microsoft.com/office/drawing/2016/5/13/chartex" xmlns:cx8="http://schemas.microsoft.com/office/drawing/2016/5/14/chartex" xmlns:mc="http://schemas.openxmlformats.org/markup-compatibility/2006" xmlns:aink="http://schemas.microsoft.com/office/drawing/2016/ink" xmlns:am3d="http://schemas.microsoft.com/office/drawing/2017/model3d" xmlns:o="urn:schemas-microsoft-com:office:office" xmlns:oel="http://schemas.microsoft.com/office/2019/extlst" xmlns:r="http://schemas.openxmlformats.org/officeDocument/2006/relationships" xmlns:m="http://schemas.openxmlformats.org/officeDocument/2006/math" xmlns:v="urn:schemas-microsoft-com:vml" xmlns:wp14="http://schemas.microsoft.com/office/word/2010/wordprocessingDrawing" xmlns:wp="http://schemas.openxmlformats.org/drawingml/2006/wordprocessingDrawing" xmlns:w10="urn:schemas-microsoft-com:office:word" xmlns:w="http://schemas.openxmlformats.org/wordprocessingml/2006/main" xmlns:w14="http://schemas.microsoft.com/office/word/2010/wordml" xmlns:w15="http://schemas.microsoft.com/office/word/2012/wordml" xmlns:w16cex="http://schemas.microsoft.com/office/word/2018/wordml/cex" xmlns:w16cid="http://schemas.microsoft.com/office/word/2016/wordml/cid" xmlns:w16="http://schemas.microsoft.com/office/word/2018/wordml" xmlns:w16du="http://schemas.microsoft.com/office/word/2023/wordml/word16du" xmlns:w16sdtdh="http://schemas.microsoft.com/office/word/2020/wordml/sdtdatahash" xmlns:w16sdtfl="http://schemas.microsoft.com/office/word/2024/wordml/sdtformatlock" xmlns:w16se="http://schemas.microsoft.com/office/word/2015/wordml/symex" xmlns:wpg="http://schemas.microsoft.com/office/word/2010/wordprocessingGroup" xmlns:wpi="http://schemas.microsoft.com/office/word/2010/wordprocessingInk" xmlns:wne="http://schemas.microsoft.com/office/word/2006/wordml" xmlns:wps="http://schemas.microsoft.com/office/word/2010/wordprocessingShape" mc:Ignorable="w14 w15 w16se w16cid w16 w16cex w16sdtdh w16sdtfl w16du wp14">
   <w:footnote w:type="separator" w:id="-1">
     <w:p>
       <w:pPr>
@@ -7662,7 +7729,7 @@
 </file>
 
 <file path=word/numbering.xml><?xml version="1.0" encoding="utf-8"?>
-<w:numbering xmlns:wpc="http://schemas.microsoft.com/office/word/2010/wordprocessingCanvas" xmlns:cx="http://schemas.microsoft.com/office/drawing/2014/chartex" xmlns:cx1="http://schemas.microsoft.com/office/drawing/2015/9/8/chartex" xmlns:cx2="http://schemas.microsoft.com/office/drawing/2015/10/21/chartex" xmlns:cx3="http://schemas.microsoft.com/office/drawing/2016/5/9/chartex" xmlns:cx4="http://schemas.microsoft.com/office/drawing/2016/5/10/chartex" xmlns:cx5="http://schemas.microsoft.com/office/drawing/2016/5/11/chartex" xmlns:cx6="http://schemas.microsoft.com/office/drawing/2016/5/12/chartex" xmlns:cx7="http://schemas.microsoft.com/office/drawing/2016/5/13/chartex" xmlns:cx8="http://schemas.microsoft.com/office/drawing/2016/5/14/chartex" xmlns:mc="http://schemas.openxmlformats.org/markup-compatibility/2006" xmlns:aink="http://schemas.microsoft.com/office/drawing/2016/ink" xmlns:am3d="http://schemas.microsoft.com/office/drawing/2017/model3d" xmlns:o="urn:schemas-microsoft-com:office:office" xmlns:oel="http://schemas.microsoft.com/office/2019/extlst" xmlns:r="http://schemas.openxmlformats.org/officeDocument/2006/relationships" xmlns:m="http://schemas.openxmlformats.org/officeDocument/2006/math" xmlns:v="urn:schemas-microsoft-com:vml" xmlns:wp14="http://schemas.microsoft.com/office/word/2010/wordprocessingDrawing" xmlns:wp="http://schemas.openxmlformats.org/drawingml/2006/wordprocessingDrawing" xmlns:w10="urn:schemas-microsoft-com:office:word" xmlns:w="http://schemas.openxmlformats.org/wordprocessingml/2006/main" xmlns:w14="http://schemas.microsoft.com/office/word/2010/wordml" xmlns:w15="http://schemas.microsoft.com/office/word/2012/wordml" xmlns:w16cex="http://schemas.microsoft.com/office/word/2018/wordml/cex" xmlns:w16cid="http://schemas.microsoft.com/office/word/2016/wordml/cid" xmlns:w16="http://schemas.microsoft.com/office/word/2018/wordml" xmlns:w16du="http://schemas.microsoft.com/office/word/2023/wordml/word16du" xmlns:w16sdtdh="http://schemas.microsoft.com/office/word/2020/wordml/sdtdatahash" xmlns:w16se="http://schemas.microsoft.com/office/word/2015/wordml/symex" xmlns:wpg="http://schemas.microsoft.com/office/word/2010/wordprocessingGroup" xmlns:wpi="http://schemas.microsoft.com/office/word/2010/wordprocessingInk" xmlns:wne="http://schemas.microsoft.com/office/word/2006/wordml" xmlns:wps="http://schemas.microsoft.com/office/word/2010/wordprocessingShape" mc:Ignorable="w14 w15 w16se w16cid w16 w16cex w16sdtdh w16du wp14">
+<w:numbering xmlns:wpc="http://schemas.microsoft.com/office/word/2010/wordprocessingCanvas" xmlns:cx="http://schemas.microsoft.com/office/drawing/2014/chartex" xmlns:cx1="http://schemas.microsoft.com/office/drawing/2015/9/8/chartex" xmlns:cx2="http://schemas.microsoft.com/office/drawing/2015/10/21/chartex" xmlns:cx3="http://schemas.microsoft.com/office/drawing/2016/5/9/chartex" xmlns:cx4="http://schemas.microsoft.com/office/drawing/2016/5/10/chartex" xmlns:cx5="http://schemas.microsoft.com/office/drawing/2016/5/11/chartex" xmlns:cx6="http://schemas.microsoft.com/office/drawing/2016/5/12/chartex" xmlns:cx7="http://schemas.microsoft.com/office/drawing/2016/5/13/chartex" xmlns:cx8="http://schemas.microsoft.com/office/drawing/2016/5/14/chartex" xmlns:mc="http://schemas.openxmlformats.org/markup-compatibility/2006" xmlns:aink="http://schemas.microsoft.com/office/drawing/2016/ink" xmlns:am3d="http://schemas.microsoft.com/office/drawing/2017/model3d" xmlns:o="urn:schemas-microsoft-com:office:office" xmlns:oel="http://schemas.microsoft.com/office/2019/extlst" xmlns:r="http://schemas.openxmlformats.org/officeDocument/2006/relationships" xmlns:m="http://schemas.openxmlformats.org/officeDocument/2006/math" xmlns:v="urn:schemas-microsoft-com:vml" xmlns:wp14="http://schemas.microsoft.com/office/word/2010/wordprocessingDrawing" xmlns:wp="http://schemas.openxmlformats.org/drawingml/2006/wordprocessingDrawing" xmlns:w10="urn:schemas-microsoft-com:office:word" xmlns:w="http://schemas.openxmlformats.org/wordprocessingml/2006/main" xmlns:w14="http://schemas.microsoft.com/office/word/2010/wordml" xmlns:w15="http://schemas.microsoft.com/office/word/2012/wordml" xmlns:w16cex="http://schemas.microsoft.com/office/word/2018/wordml/cex" xmlns:w16cid="http://schemas.microsoft.com/office/word/2016/wordml/cid" xmlns:w16="http://schemas.microsoft.com/office/word/2018/wordml" xmlns:w16du="http://schemas.microsoft.com/office/word/2023/wordml/word16du" xmlns:w16sdtdh="http://schemas.microsoft.com/office/word/2020/wordml/sdtdatahash" xmlns:w16sdtfl="http://schemas.microsoft.com/office/word/2024/wordml/sdtformatlock" xmlns:w16se="http://schemas.microsoft.com/office/word/2015/wordml/symex" xmlns:wpg="http://schemas.microsoft.com/office/word/2010/wordprocessingGroup" xmlns:wpi="http://schemas.microsoft.com/office/word/2010/wordprocessingInk" xmlns:wne="http://schemas.microsoft.com/office/word/2006/wordml" xmlns:wps="http://schemas.microsoft.com/office/word/2010/wordprocessingShape" mc:Ignorable="w14 w15 w16se w16cid w16 w16cex w16sdtdh w16sdtfl w16du wp14">
   <w:abstractNum w:abstractNumId="0" w15:restartNumberingAfterBreak="0">
     <w:nsid w:val="048644AB"/>
     <w:multiLevelType w:val="hybridMultilevel"/>
@@ -8887,7 +8954,7 @@
 </file>
 
 <file path=word/styles.xml><?xml version="1.0" encoding="utf-8"?>
-<w:styles xmlns:mc="http://schemas.openxmlformats.org/markup-compatibility/2006" xmlns:r="http://schemas.openxmlformats.org/officeDocument/2006/relationships" xmlns:w="http://schemas.openxmlformats.org/wordprocessingml/2006/main" xmlns:w14="http://schemas.microsoft.com/office/word/2010/wordml" xmlns:w15="http://schemas.microsoft.com/office/word/2012/wordml" xmlns:w16cex="http://schemas.microsoft.com/office/word/2018/wordml/cex" xmlns:w16cid="http://schemas.microsoft.com/office/word/2016/wordml/cid" xmlns:w16="http://schemas.microsoft.com/office/word/2018/wordml" xmlns:w16du="http://schemas.microsoft.com/office/word/2023/wordml/word16du" xmlns:w16sdtdh="http://schemas.microsoft.com/office/word/2020/wordml/sdtdatahash" xmlns:w16se="http://schemas.microsoft.com/office/word/2015/wordml/symex" mc:Ignorable="w14 w15 w16se w16cid w16 w16cex w16sdtdh w16du">
+<w:styles xmlns:mc="http://schemas.openxmlformats.org/markup-compatibility/2006" xmlns:r="http://schemas.openxmlformats.org/officeDocument/2006/relationships" xmlns:w="http://schemas.openxmlformats.org/wordprocessingml/2006/main" xmlns:w14="http://schemas.microsoft.com/office/word/2010/wordml" xmlns:w15="http://schemas.microsoft.com/office/word/2012/wordml" xmlns:w16cex="http://schemas.microsoft.com/office/word/2018/wordml/cex" xmlns:w16cid="http://schemas.microsoft.com/office/word/2016/wordml/cid" xmlns:w16="http://schemas.microsoft.com/office/word/2018/wordml" xmlns:w16du="http://schemas.microsoft.com/office/word/2023/wordml/word16du" xmlns:w16sdtdh="http://schemas.microsoft.com/office/word/2020/wordml/sdtdatahash" xmlns:w16sdtfl="http://schemas.microsoft.com/office/word/2024/wordml/sdtformatlock" xmlns:w16se="http://schemas.microsoft.com/office/word/2015/wordml/symex" mc:Ignorable="w14 w15 w16se w16cid w16 w16cex w16sdtdh w16sdtfl w16du">
   <w:docDefaults>
     <w:rPrDefault>
       <w:rPr>
@@ -9490,6 +9557,7 @@
   <w:style w:type="character" w:default="1" w:styleId="DefaultParagraphFont">
     <w:name w:val="Default Paragraph Font"/>
     <w:uiPriority w:val="1"/>
+    <w:semiHidden/>
     <w:unhideWhenUsed/>
   </w:style>
   <w:style w:type="table" w:default="1" w:styleId="TableNormal">

</xml_diff>

<commit_message>
updated documentation and error codes
</commit_message>
<xml_diff>
--- a/documentation/documentation.docx
+++ b/documentation/documentation.docx
@@ -1,6 +1,6 @@
 
 <file path=word/document.xml><?xml version="1.0" encoding="utf-8"?>
-<w:document xmlns:wpc="http://schemas.microsoft.com/office/word/2010/wordprocessingCanvas" xmlns:cx="http://schemas.microsoft.com/office/drawing/2014/chartex" xmlns:cx1="http://schemas.microsoft.com/office/drawing/2015/9/8/chartex" xmlns:cx2="http://schemas.microsoft.com/office/drawing/2015/10/21/chartex" xmlns:cx3="http://schemas.microsoft.com/office/drawing/2016/5/9/chartex" xmlns:cx4="http://schemas.microsoft.com/office/drawing/2016/5/10/chartex" xmlns:cx5="http://schemas.microsoft.com/office/drawing/2016/5/11/chartex" xmlns:cx6="http://schemas.microsoft.com/office/drawing/2016/5/12/chartex" xmlns:cx7="http://schemas.microsoft.com/office/drawing/2016/5/13/chartex" xmlns:cx8="http://schemas.microsoft.com/office/drawing/2016/5/14/chartex" xmlns:mc="http://schemas.openxmlformats.org/markup-compatibility/2006" xmlns:aink="http://schemas.microsoft.com/office/drawing/2016/ink" xmlns:am3d="http://schemas.microsoft.com/office/drawing/2017/model3d" xmlns:o="urn:schemas-microsoft-com:office:office" xmlns:oel="http://schemas.microsoft.com/office/2019/extlst" xmlns:r="http://schemas.openxmlformats.org/officeDocument/2006/relationships" xmlns:m="http://schemas.openxmlformats.org/officeDocument/2006/math" xmlns:v="urn:schemas-microsoft-com:vml" xmlns:wp14="http://schemas.microsoft.com/office/word/2010/wordprocessingDrawing" xmlns:wp="http://schemas.openxmlformats.org/drawingml/2006/wordprocessingDrawing" xmlns:w10="urn:schemas-microsoft-com:office:word" xmlns:w="http://schemas.openxmlformats.org/wordprocessingml/2006/main" xmlns:w14="http://schemas.microsoft.com/office/word/2010/wordml" xmlns:w15="http://schemas.microsoft.com/office/word/2012/wordml" xmlns:w16cex="http://schemas.microsoft.com/office/word/2018/wordml/cex" xmlns:w16cid="http://schemas.microsoft.com/office/word/2016/wordml/cid" xmlns:w16="http://schemas.microsoft.com/office/word/2018/wordml" xmlns:w16du="http://schemas.microsoft.com/office/word/2023/wordml/word16du" xmlns:w16sdtdh="http://schemas.microsoft.com/office/word/2020/wordml/sdtdatahash" xmlns:w16sdtfl="http://schemas.microsoft.com/office/word/2024/wordml/sdtformatlock" xmlns:w16se="http://schemas.microsoft.com/office/word/2015/wordml/symex" xmlns:wpg="http://schemas.microsoft.com/office/word/2010/wordprocessingGroup" xmlns:wpi="http://schemas.microsoft.com/office/word/2010/wordprocessingInk" xmlns:wne="http://schemas.microsoft.com/office/word/2006/wordml" xmlns:wps="http://schemas.microsoft.com/office/word/2010/wordprocessingShape" mc:Ignorable="w14 w15 w16se w16cid w16 w16cex w16sdtdh w16sdtfl w16du wp14">
+<w:document xmlns:wpc="http://schemas.microsoft.com/office/word/2010/wordprocessingCanvas" xmlns:cx="http://schemas.microsoft.com/office/drawing/2014/chartex" xmlns:cx1="http://schemas.microsoft.com/office/drawing/2015/9/8/chartex" xmlns:cx2="http://schemas.microsoft.com/office/drawing/2015/10/21/chartex" xmlns:cx3="http://schemas.microsoft.com/office/drawing/2016/5/9/chartex" xmlns:cx4="http://schemas.microsoft.com/office/drawing/2016/5/10/chartex" xmlns:cx5="http://schemas.microsoft.com/office/drawing/2016/5/11/chartex" xmlns:cx6="http://schemas.microsoft.com/office/drawing/2016/5/12/chartex" xmlns:cx7="http://schemas.microsoft.com/office/drawing/2016/5/13/chartex" xmlns:cx8="http://schemas.microsoft.com/office/drawing/2016/5/14/chartex" xmlns:mc="http://schemas.openxmlformats.org/markup-compatibility/2006" xmlns:aink="http://schemas.microsoft.com/office/drawing/2016/ink" xmlns:am3d="http://schemas.microsoft.com/office/drawing/2017/model3d" xmlns:o="urn:schemas-microsoft-com:office:office" xmlns:oel="http://schemas.microsoft.com/office/2019/extlst" xmlns:r="http://schemas.openxmlformats.org/officeDocument/2006/relationships" xmlns:m="http://schemas.openxmlformats.org/officeDocument/2006/math" xmlns:v="urn:schemas-microsoft-com:vml" xmlns:wp14="http://schemas.microsoft.com/office/word/2010/wordprocessingDrawing" xmlns:wp="http://schemas.openxmlformats.org/drawingml/2006/wordprocessingDrawing" xmlns:w10="urn:schemas-microsoft-com:office:word" xmlns:w="http://schemas.openxmlformats.org/wordprocessingml/2006/main" xmlns:w14="http://schemas.microsoft.com/office/word/2010/wordml" xmlns:w15="http://schemas.microsoft.com/office/word/2012/wordml" xmlns:w16cex="http://schemas.microsoft.com/office/word/2018/wordml/cex" xmlns:w16cid="http://schemas.microsoft.com/office/word/2016/wordml/cid" xmlns:w16="http://schemas.microsoft.com/office/word/2018/wordml" xmlns:w16du="http://schemas.microsoft.com/office/word/2023/wordml/word16du" xmlns:w16sdtdh="http://schemas.microsoft.com/office/word/2020/wordml/sdtdatahash" xmlns:w16se="http://schemas.microsoft.com/office/word/2015/wordml/symex" xmlns:wpg="http://schemas.microsoft.com/office/word/2010/wordprocessingGroup" xmlns:wpi="http://schemas.microsoft.com/office/word/2010/wordprocessingInk" xmlns:wne="http://schemas.microsoft.com/office/word/2006/wordml" xmlns:wps="http://schemas.microsoft.com/office/word/2010/wordprocessingShape" mc:Ignorable="w14 w15 w16se w16cid w16 w16cex w16sdtdh w16du wp14">
   <w:body>
     <w:p>
       <w:pPr>
@@ -57,7 +57,23 @@
         <w:t>beyond the usual whiteboard demonstration.</w:t>
       </w:r>
       <w:r>
-        <w:t xml:space="preserve"> Similar applications have previously existed, however these have been almost entirely accessed through simple website demonstrations or YouTube videos – these have the downside in which they can not be slowed down or often lack finder details in the visualisations.</w:t>
+        <w:t xml:space="preserve"> Similar applications have previously </w:t>
+      </w:r>
+      <w:proofErr w:type="gramStart"/>
+      <w:r>
+        <w:t>existed,</w:t>
+      </w:r>
+      <w:proofErr w:type="gramEnd"/>
+      <w:r>
+        <w:t xml:space="preserve"> however these have been almost entirely accessed through simple website demonstrations or YouTube videos – these have the downside in which they </w:t>
+      </w:r>
+      <w:proofErr w:type="spellStart"/>
+      <w:r>
+        <w:t>can not</w:t>
+      </w:r>
+      <w:proofErr w:type="spellEnd"/>
+      <w:r>
+        <w:t xml:space="preserve"> be slowed down or often lack finder details in the visualisations.</w:t>
       </w:r>
     </w:p>
     <w:p/>
@@ -66,7 +82,15 @@
         <w:t xml:space="preserve">The user will be able to select the algorithm to sort by as well as the method used to ‘shuffle’ the data accessed via drop down menus. The user will be able to control sliders to determine the time between each step in the sort; the size of the array to be sorted; </w:t>
       </w:r>
       <w:r>
-        <w:t>the pitch of the tone played. The user, through the use of buttons, will be able to start and pause the sort; step through the individual steps of the sort; reset the array back to the original state; mute the sound of the tones</w:t>
+        <w:t xml:space="preserve">the pitch of the tone played. The user, </w:t>
+      </w:r>
+      <w:proofErr w:type="gramStart"/>
+      <w:r>
+        <w:t>through the use of</w:t>
+      </w:r>
+      <w:proofErr w:type="gramEnd"/>
+      <w:r>
+        <w:t xml:space="preserve"> buttons, will be able to start and pause the sort; step through the individual steps of the sort; reset the array back to the original state; mute the sound of the tones</w:t>
       </w:r>
       <w:r>
         <w:t>; select a random sort</w:t>
@@ -75,7 +99,15 @@
         <w:t>.</w:t>
       </w:r>
       <w:r>
-        <w:t xml:space="preserve"> At the end of each sort the data will be saved into a csv file for later comparisons by the u</w:t>
+        <w:t xml:space="preserve"> At the end of each </w:t>
+      </w:r>
+      <w:proofErr w:type="gramStart"/>
+      <w:r>
+        <w:t>sort</w:t>
+      </w:r>
+      <w:proofErr w:type="gramEnd"/>
+      <w:r>
+        <w:t xml:space="preserve"> the data will be saved into a csv file for later comparisons by the u</w:t>
       </w:r>
       <w:r>
         <w:t>ser.</w:t>
@@ -254,7 +286,15 @@
         <w:t xml:space="preserve"> composed of 2 major components – The control / setting panel and the graph visualisation</w:t>
       </w:r>
       <w:r>
-        <w:t>, this allows for the parameters to be easily visible at all times and changed live without obstructing the visualisation.</w:t>
+        <w:t xml:space="preserve">, this allows for the parameters to </w:t>
+      </w:r>
+      <w:proofErr w:type="gramStart"/>
+      <w:r>
+        <w:t>be easily visible at all times</w:t>
+      </w:r>
+      <w:proofErr w:type="gramEnd"/>
+      <w:r>
+        <w:t xml:space="preserve"> and changed live without obstructing the visualisation.</w:t>
       </w:r>
       <w:r>
         <w:t xml:space="preserve"> The UI is designed with the ability to be controlled and navigated using solely a mouse however I do plan on binding certain common actions e.g. start/pause to keyboard inputs as well.</w:t>
@@ -407,13 +447,37 @@
         <w:ind w:left="360"/>
       </w:pPr>
       <w:r>
-        <w:t xml:space="preserve">For the rendering I am using the libGDX application framework in which uses the </w:t>
+        <w:t xml:space="preserve">For the rendering I am using the </w:t>
+      </w:r>
+      <w:proofErr w:type="spellStart"/>
+      <w:r>
+        <w:t>libGDX</w:t>
+      </w:r>
+      <w:proofErr w:type="spellEnd"/>
+      <w:r>
+        <w:t xml:space="preserve"> application framework in which uses the </w:t>
       </w:r>
       <w:r>
         <w:t>Lightweight Java Game Library (LWJGL)</w:t>
       </w:r>
       <w:r>
-        <w:t xml:space="preserve"> as the backend. I have chosen this platform due to the ease of use of its shape renderer component which renders simple shapes such as rectangles in batches to speed up performance. Due to the vast majority of the application being displayed to the user consisting of vertical rectangles I felt this to be an acceptable decision combing ease of use with reliable performance. I also chose to use libGDX as it provides input handling through the input processor.</w:t>
+        <w:t xml:space="preserve"> as the backend. I have chosen this platform due to the ease of use of its shape renderer component which renders simple shapes such as rectangles in batches to speed up performance. Due to </w:t>
+      </w:r>
+      <w:proofErr w:type="gramStart"/>
+      <w:r>
+        <w:t>the vast majority of</w:t>
+      </w:r>
+      <w:proofErr w:type="gramEnd"/>
+      <w:r>
+        <w:t xml:space="preserve"> the application being displayed to the user consisting of vertical rectangles I felt this to be an acceptable decision combing ease of use with reliable performance. I also chose to use </w:t>
+      </w:r>
+      <w:proofErr w:type="spellStart"/>
+      <w:r>
+        <w:t>libGDX</w:t>
+      </w:r>
+      <w:proofErr w:type="spellEnd"/>
+      <w:r>
+        <w:t xml:space="preserve"> as it provides input handling through the input processor.</w:t>
       </w:r>
     </w:p>
     <w:p/>
@@ -548,10 +612,34 @@
         <w:ind w:left="360"/>
       </w:pPr>
       <w:r>
-        <w:t xml:space="preserve">An audible tone is to be played upon each comparison made, corresponding to the values of the date being compared. Initially I was going to accomplish this through utilizing a sine-wave to generate the values for the tone and use the OpenAL library to play the tone through the system speakers. This approach had numerous drawbacks resulting in highly reduced performance, high system recourse usage and as a result offered subpar audio performance and undesirable sounds due to the large volume of requests being made by the program in quick succession overwhelming the system. The solution was to use the </w:t>
-      </w:r>
-      <w:r>
-        <w:t>built-in midi library as this offered a solution to the majority of issues encountered.</w:t>
+        <w:t xml:space="preserve">An audible tone is to be played upon each comparison made, corresponding to the values of the date being compared. Initially I was going to accomplish this through utilizing a </w:t>
+      </w:r>
+      <w:proofErr w:type="gramStart"/>
+      <w:r>
+        <w:t>sine-wave</w:t>
+      </w:r>
+      <w:proofErr w:type="gramEnd"/>
+      <w:r>
+        <w:t xml:space="preserve"> to generate the values for the tone and use the </w:t>
+      </w:r>
+      <w:proofErr w:type="spellStart"/>
+      <w:r>
+        <w:t>OpenAL</w:t>
+      </w:r>
+      <w:proofErr w:type="spellEnd"/>
+      <w:r>
+        <w:t xml:space="preserve"> library to play the tone through the system speakers. This approach had numerous drawbacks resulting in highly reduced performance, high system recourse usage and as a result offered subpar audio performance and undesirable sounds due to the large volume of requests being made by the program in quick succession overwhelming the system. The solution was to use the </w:t>
+      </w:r>
+      <w:r>
+        <w:t xml:space="preserve">built-in midi library as this offered a solution to </w:t>
+      </w:r>
+      <w:proofErr w:type="gramStart"/>
+      <w:r>
+        <w:t>the majority of</w:t>
+      </w:r>
+      <w:proofErr w:type="gramEnd"/>
+      <w:r>
+        <w:t xml:space="preserve"> issues encountered.</w:t>
       </w:r>
       <w:r>
         <w:t xml:space="preserve"> The instrument I eventually selected for the midi audio was ‘</w:t>
@@ -617,8 +705,21 @@
       </w:r>
     </w:p>
     <w:p>
-      <w:r>
-        <w:t>In order for the data to be correctly sorted, it first must be shuffled. To accomplish this I have taken the decision to give the user the choice to either reverse the order of the array or to create</w:t>
+      <w:proofErr w:type="gramStart"/>
+      <w:r>
+        <w:t>In order for</w:t>
+      </w:r>
+      <w:proofErr w:type="gramEnd"/>
+      <w:r>
+        <w:t xml:space="preserve"> the data to be correctly sorted, it first must be shuffled. To accomplish </w:t>
+      </w:r>
+      <w:proofErr w:type="gramStart"/>
+      <w:r>
+        <w:t>this</w:t>
+      </w:r>
+      <w:proofErr w:type="gramEnd"/>
+      <w:r>
+        <w:t xml:space="preserve"> I have taken the decision to give the user the choice to either reverse the order of the array or to create</w:t>
       </w:r>
       <w:r>
         <w:t xml:space="preserve"> a ‘truly shuffled’ array in which every permutation is equally likely.</w:t>
@@ -626,13 +727,29 @@
     </w:p>
     <w:p>
       <w:r>
-        <w:t>To reverse the array I increment through from the start to the midpoint, swapping each element with its equivalent from the end point.</w:t>
+        <w:t xml:space="preserve">To reverse the </w:t>
+      </w:r>
+      <w:proofErr w:type="gramStart"/>
+      <w:r>
+        <w:t>array</w:t>
+      </w:r>
+      <w:proofErr w:type="gramEnd"/>
+      <w:r>
+        <w:t xml:space="preserve"> I increment through from the start to the midpoint, swapping each element with its equivalent from the end point.</w:t>
       </w:r>
     </w:p>
     <w:p/>
     <w:p>
       <w:r>
-        <w:t xml:space="preserve">To truly shuffle the array I decided upon a variation of the ‘Fisher-Yates shuffle’. In the original shuffle: </w:t>
+        <w:t xml:space="preserve">To truly shuffle the </w:t>
+      </w:r>
+      <w:proofErr w:type="gramStart"/>
+      <w:r>
+        <w:t>array</w:t>
+      </w:r>
+      <w:proofErr w:type="gramEnd"/>
+      <w:r>
+        <w:t xml:space="preserve"> I decided upon a variation of the ‘Fisher-Yates shuffle’. In the original shuffle: </w:t>
       </w:r>
     </w:p>
     <w:p>
@@ -691,10 +808,23 @@
         <w:t xml:space="preserve">Whereas in a more modern approach devised by </w:t>
       </w:r>
       <w:r>
-        <w:t>Richard Durstenfeld</w:t>
-      </w:r>
-      <w:r>
-        <w:t>, the algorithm I chose for the shuffle, has been proven more efficient when performed by a computer as instead of counting the amount of remaining numbers in the list every iteration, the number to be moved is instead swapped with the last unaltered number at the end of the list each iteration. In doing so the time complexity of the algorithm has been reduced from O(n^2) to O(n).</w:t>
+        <w:t xml:space="preserve">Richard </w:t>
+      </w:r>
+      <w:proofErr w:type="spellStart"/>
+      <w:r>
+        <w:t>Durstenfeld</w:t>
+      </w:r>
+      <w:proofErr w:type="spellEnd"/>
+      <w:r>
+        <w:t xml:space="preserve">, the algorithm I chose for the shuffle, has been proven more efficient when performed by a computer as instead of counting the </w:t>
+      </w:r>
+      <w:proofErr w:type="gramStart"/>
+      <w:r>
+        <w:t>amount</w:t>
+      </w:r>
+      <w:proofErr w:type="gramEnd"/>
+      <w:r>
+        <w:t xml:space="preserve"> of remaining numbers in the list every iteration, the number to be moved is instead swapped with the last unaltered number at the end of the list each iteration. In doing so the time complexity of the algorithm has been reduced from O(n^2) to O(n).</w:t>
       </w:r>
     </w:p>
     <w:p>
@@ -811,8 +941,13 @@
         <w:t xml:space="preserve"> average</w:t>
       </w:r>
       <w:r>
-        <w:t xml:space="preserve"> time complexity of Bubble sort is O(</w:t>
-      </w:r>
+        <w:t xml:space="preserve"> time complexity of Bubble sort is </w:t>
+      </w:r>
+      <w:proofErr w:type="gramStart"/>
+      <w:r>
+        <w:t>O(</w:t>
+      </w:r>
+      <w:proofErr w:type="gramEnd"/>
       <m:oMath>
         <m:sSup>
           <m:sSupPr>
@@ -997,8 +1132,19 @@
           <w:sz w:val="22"/>
           <w:szCs w:val="22"/>
         </w:rPr>
-        <w:t xml:space="preserve"> bubbleSort</w:t>
-      </w:r>
+        <w:t xml:space="preserve"> </w:t>
+      </w:r>
+      <w:proofErr w:type="spellStart"/>
+      <w:r>
+        <w:rPr>
+          <w:rFonts w:ascii="Consolas" w:hAnsi="Consolas" w:cs="Courier New"/>
+          <w:color w:val="000000"/>
+          <w:sz w:val="22"/>
+          <w:szCs w:val="22"/>
+        </w:rPr>
+        <w:t>bubbleSort</w:t>
+      </w:r>
+      <w:proofErr w:type="spellEnd"/>
       <w:r>
         <w:rPr>
           <w:rFonts w:ascii="Consolas" w:hAnsi="Consolas" w:cs="Courier New"/>
@@ -1124,7 +1270,17 @@
           <w:sz w:val="22"/>
           <w:szCs w:val="22"/>
         </w:rPr>
-        <w:t xml:space="preserve"> array</w:t>
+        <w:t xml:space="preserve"> </w:t>
+      </w:r>
+      <w:proofErr w:type="spellStart"/>
+      <w:r>
+        <w:rPr>
+          <w:rFonts w:ascii="Consolas" w:hAnsi="Consolas" w:cs="Courier New"/>
+          <w:color w:val="000000"/>
+          <w:sz w:val="22"/>
+          <w:szCs w:val="22"/>
+        </w:rPr>
+        <w:t>array</w:t>
       </w:r>
       <w:r>
         <w:rPr>
@@ -1142,7 +1298,17 @@
           <w:sz w:val="22"/>
           <w:szCs w:val="22"/>
         </w:rPr>
-        <w:t xml:space="preserve">length </w:t>
+        <w:t>length</w:t>
+      </w:r>
+      <w:proofErr w:type="spellEnd"/>
+      <w:r>
+        <w:rPr>
+          <w:rFonts w:ascii="Consolas" w:hAnsi="Consolas" w:cs="Courier New"/>
+          <w:color w:val="000000"/>
+          <w:sz w:val="22"/>
+          <w:szCs w:val="22"/>
+        </w:rPr>
+        <w:t xml:space="preserve"> </w:t>
       </w:r>
       <w:r>
         <w:rPr>
@@ -1190,6 +1356,7 @@
         <w:br/>
         <w:t xml:space="preserve">    </w:t>
       </w:r>
+      <w:proofErr w:type="spellStart"/>
       <w:r>
         <w:rPr>
           <w:rFonts w:ascii="Consolas" w:hAnsi="Consolas" w:cs="Courier New"/>
@@ -1199,6 +1366,7 @@
         </w:rPr>
         <w:t>boolean</w:t>
       </w:r>
+      <w:proofErr w:type="spellEnd"/>
       <w:r>
         <w:rPr>
           <w:rFonts w:ascii="Consolas" w:hAnsi="Consolas" w:cs="Courier New"/>
@@ -1362,7 +1530,27 @@
           <w:sz w:val="22"/>
           <w:szCs w:val="22"/>
         </w:rPr>
-        <w:t xml:space="preserve"> i </w:t>
+        <w:t xml:space="preserve"> </w:t>
+      </w:r>
+      <w:proofErr w:type="spellStart"/>
+      <w:r>
+        <w:rPr>
+          <w:rFonts w:ascii="Consolas" w:hAnsi="Consolas" w:cs="Courier New"/>
+          <w:color w:val="000000"/>
+          <w:sz w:val="22"/>
+          <w:szCs w:val="22"/>
+        </w:rPr>
+        <w:t>i</w:t>
+      </w:r>
+      <w:proofErr w:type="spellEnd"/>
+      <w:r>
+        <w:rPr>
+          <w:rFonts w:ascii="Consolas" w:hAnsi="Consolas" w:cs="Courier New"/>
+          <w:color w:val="000000"/>
+          <w:sz w:val="22"/>
+          <w:szCs w:val="22"/>
+        </w:rPr>
+        <w:t xml:space="preserve"> </w:t>
       </w:r>
       <w:r>
         <w:rPr>
@@ -1407,7 +1595,27 @@
           <w:sz w:val="22"/>
           <w:szCs w:val="22"/>
         </w:rPr>
-        <w:t xml:space="preserve"> i </w:t>
+        <w:t xml:space="preserve"> </w:t>
+      </w:r>
+      <w:proofErr w:type="spellStart"/>
+      <w:r>
+        <w:rPr>
+          <w:rFonts w:ascii="Consolas" w:hAnsi="Consolas" w:cs="Courier New"/>
+          <w:color w:val="000000"/>
+          <w:sz w:val="22"/>
+          <w:szCs w:val="22"/>
+        </w:rPr>
+        <w:t>i</w:t>
+      </w:r>
+      <w:proofErr w:type="spellEnd"/>
+      <w:r>
+        <w:rPr>
+          <w:rFonts w:ascii="Consolas" w:hAnsi="Consolas" w:cs="Courier New"/>
+          <w:color w:val="000000"/>
+          <w:sz w:val="22"/>
+          <w:szCs w:val="22"/>
+        </w:rPr>
+        <w:t xml:space="preserve"> </w:t>
       </w:r>
       <w:r>
         <w:rPr>
@@ -1452,8 +1660,19 @@
           <w:sz w:val="22"/>
           <w:szCs w:val="22"/>
         </w:rPr>
-        <w:t xml:space="preserve"> i</w:t>
-      </w:r>
+        <w:t xml:space="preserve"> </w:t>
+      </w:r>
+      <w:proofErr w:type="spellStart"/>
+      <w:r>
+        <w:rPr>
+          <w:rFonts w:ascii="Consolas" w:hAnsi="Consolas" w:cs="Courier New"/>
+          <w:color w:val="000000"/>
+          <w:sz w:val="22"/>
+          <w:szCs w:val="22"/>
+        </w:rPr>
+        <w:t>i</w:t>
+      </w:r>
+      <w:proofErr w:type="spellEnd"/>
       <w:r>
         <w:rPr>
           <w:rFonts w:ascii="Consolas" w:hAnsi="Consolas" w:cs="Courier New"/>
@@ -1536,6 +1755,7 @@
         </w:rPr>
         <w:t>[</w:t>
       </w:r>
+      <w:proofErr w:type="spellStart"/>
       <w:r>
         <w:rPr>
           <w:rFonts w:ascii="Consolas" w:hAnsi="Consolas" w:cs="Courier New"/>
@@ -1545,6 +1765,7 @@
         </w:rPr>
         <w:t>i</w:t>
       </w:r>
+      <w:proofErr w:type="spellEnd"/>
       <w:r>
         <w:rPr>
           <w:rFonts w:ascii="Consolas" w:hAnsi="Consolas" w:cs="Courier New"/>
@@ -1590,14 +1811,25 @@
         </w:rPr>
         <w:t>[</w:t>
       </w:r>
-      <w:r>
-        <w:rPr>
-          <w:rFonts w:ascii="Consolas" w:hAnsi="Consolas" w:cs="Courier New"/>
-          <w:color w:val="000000"/>
-          <w:sz w:val="22"/>
-          <w:szCs w:val="22"/>
-        </w:rPr>
-        <w:t xml:space="preserve">i </w:t>
+      <w:proofErr w:type="spellStart"/>
+      <w:r>
+        <w:rPr>
+          <w:rFonts w:ascii="Consolas" w:hAnsi="Consolas" w:cs="Courier New"/>
+          <w:color w:val="000000"/>
+          <w:sz w:val="22"/>
+          <w:szCs w:val="22"/>
+        </w:rPr>
+        <w:t>i</w:t>
+      </w:r>
+      <w:proofErr w:type="spellEnd"/>
+      <w:r>
+        <w:rPr>
+          <w:rFonts w:ascii="Consolas" w:hAnsi="Consolas" w:cs="Courier New"/>
+          <w:color w:val="000000"/>
+          <w:sz w:val="22"/>
+          <w:szCs w:val="22"/>
+        </w:rPr>
+        <w:t xml:space="preserve"> </w:t>
       </w:r>
       <w:r>
         <w:rPr>
@@ -1708,6 +1940,7 @@
         </w:rPr>
         <w:t>[</w:t>
       </w:r>
+      <w:proofErr w:type="spellStart"/>
       <w:r>
         <w:rPr>
           <w:rFonts w:ascii="Consolas" w:hAnsi="Consolas" w:cs="Courier New"/>
@@ -1717,6 +1950,7 @@
         </w:rPr>
         <w:t>i</w:t>
       </w:r>
+      <w:proofErr w:type="spellEnd"/>
       <w:r>
         <w:rPr>
           <w:rFonts w:ascii="Consolas" w:hAnsi="Consolas" w:cs="Courier New"/>
@@ -1754,6 +1988,7 @@
         </w:rPr>
         <w:t>[</w:t>
       </w:r>
+      <w:proofErr w:type="spellStart"/>
       <w:r>
         <w:rPr>
           <w:rFonts w:ascii="Consolas" w:hAnsi="Consolas" w:cs="Courier New"/>
@@ -1763,6 +1998,7 @@
         </w:rPr>
         <w:t>i</w:t>
       </w:r>
+      <w:proofErr w:type="spellEnd"/>
       <w:r>
         <w:rPr>
           <w:rFonts w:ascii="Consolas" w:hAnsi="Consolas" w:cs="Courier New"/>
@@ -1808,14 +2044,25 @@
         </w:rPr>
         <w:t>[</w:t>
       </w:r>
-      <w:r>
-        <w:rPr>
-          <w:rFonts w:ascii="Consolas" w:hAnsi="Consolas" w:cs="Courier New"/>
-          <w:color w:val="000000"/>
-          <w:sz w:val="22"/>
-          <w:szCs w:val="22"/>
-        </w:rPr>
-        <w:t xml:space="preserve">i </w:t>
+      <w:proofErr w:type="spellStart"/>
+      <w:r>
+        <w:rPr>
+          <w:rFonts w:ascii="Consolas" w:hAnsi="Consolas" w:cs="Courier New"/>
+          <w:color w:val="000000"/>
+          <w:sz w:val="22"/>
+          <w:szCs w:val="22"/>
+        </w:rPr>
+        <w:t>i</w:t>
+      </w:r>
+      <w:proofErr w:type="spellEnd"/>
+      <w:r>
+        <w:rPr>
+          <w:rFonts w:ascii="Consolas" w:hAnsi="Consolas" w:cs="Courier New"/>
+          <w:color w:val="000000"/>
+          <w:sz w:val="22"/>
+          <w:szCs w:val="22"/>
+        </w:rPr>
+        <w:t xml:space="preserve"> </w:t>
       </w:r>
       <w:r>
         <w:rPr>
@@ -1881,14 +2128,25 @@
         </w:rPr>
         <w:t>[</w:t>
       </w:r>
-      <w:r>
-        <w:rPr>
-          <w:rFonts w:ascii="Consolas" w:hAnsi="Consolas" w:cs="Courier New"/>
-          <w:color w:val="000000"/>
-          <w:sz w:val="22"/>
-          <w:szCs w:val="22"/>
-        </w:rPr>
-        <w:t xml:space="preserve">i </w:t>
+      <w:proofErr w:type="spellStart"/>
+      <w:r>
+        <w:rPr>
+          <w:rFonts w:ascii="Consolas" w:hAnsi="Consolas" w:cs="Courier New"/>
+          <w:color w:val="000000"/>
+          <w:sz w:val="22"/>
+          <w:szCs w:val="22"/>
+        </w:rPr>
+        <w:t>i</w:t>
+      </w:r>
+      <w:proofErr w:type="spellEnd"/>
+      <w:r>
+        <w:rPr>
+          <w:rFonts w:ascii="Consolas" w:hAnsi="Consolas" w:cs="Courier New"/>
+          <w:color w:val="000000"/>
+          <w:sz w:val="22"/>
+          <w:szCs w:val="22"/>
+        </w:rPr>
+        <w:t xml:space="preserve"> </w:t>
       </w:r>
       <w:r>
         <w:rPr>
@@ -2224,8 +2482,13 @@
         </w:rPr>
       </w:pPr>
       <w:r>
-        <w:t>While the worst-case time complexity of Comb Sort remains as O(</w:t>
-      </w:r>
+        <w:t xml:space="preserve">While the worst-case time complexity of Comb Sort remains as </w:t>
+      </w:r>
+      <w:proofErr w:type="gramStart"/>
+      <w:r>
+        <w:t>O(</w:t>
+      </w:r>
+      <w:proofErr w:type="gramEnd"/>
       <m:oMath>
         <m:sSup>
           <m:sSupPr>
@@ -2447,8 +2710,19 @@
           <w:sz w:val="22"/>
           <w:szCs w:val="22"/>
         </w:rPr>
-        <w:t xml:space="preserve"> combSort</w:t>
-      </w:r>
+        <w:t xml:space="preserve"> </w:t>
+      </w:r>
+      <w:proofErr w:type="spellStart"/>
+      <w:r>
+        <w:rPr>
+          <w:rFonts w:ascii="Consolas" w:hAnsi="Consolas" w:cs="Courier New"/>
+          <w:color w:val="000000"/>
+          <w:sz w:val="22"/>
+          <w:szCs w:val="22"/>
+        </w:rPr>
+        <w:t>combSort</w:t>
+      </w:r>
+      <w:proofErr w:type="spellEnd"/>
       <w:r>
         <w:rPr>
           <w:rFonts w:ascii="Consolas" w:hAnsi="Consolas" w:cs="Courier New"/>
@@ -2522,6 +2796,7 @@
         <w:br/>
         <w:t xml:space="preserve">    </w:t>
       </w:r>
+      <w:proofErr w:type="spellStart"/>
       <w:r>
         <w:rPr>
           <w:rFonts w:ascii="Consolas" w:hAnsi="Consolas" w:cs="Courier New"/>
@@ -2531,6 +2806,7 @@
         </w:rPr>
         <w:t>boolean</w:t>
       </w:r>
+      <w:proofErr w:type="spellEnd"/>
       <w:r>
         <w:rPr>
           <w:rFonts w:ascii="Consolas" w:hAnsi="Consolas" w:cs="Courier New"/>
@@ -2620,7 +2896,17 @@
           <w:sz w:val="22"/>
           <w:szCs w:val="22"/>
         </w:rPr>
-        <w:t xml:space="preserve"> array</w:t>
+        <w:t xml:space="preserve"> </w:t>
+      </w:r>
+      <w:proofErr w:type="spellStart"/>
+      <w:r>
+        <w:rPr>
+          <w:rFonts w:ascii="Consolas" w:hAnsi="Consolas" w:cs="Courier New"/>
+          <w:color w:val="000000"/>
+          <w:sz w:val="22"/>
+          <w:szCs w:val="22"/>
+        </w:rPr>
+        <w:t>array</w:t>
       </w:r>
       <w:r>
         <w:rPr>
@@ -2640,6 +2926,7 @@
         </w:rPr>
         <w:t>length</w:t>
       </w:r>
+      <w:proofErr w:type="spellEnd"/>
       <w:r>
         <w:rPr>
           <w:rFonts w:ascii="Consolas" w:hAnsi="Consolas" w:cs="Courier New"/>
@@ -2759,6 +3046,7 @@
         </w:rPr>
         <w:t xml:space="preserve"> </w:t>
       </w:r>
+      <w:proofErr w:type="spellStart"/>
       <w:r>
         <w:rPr>
           <w:rFonts w:ascii="Consolas" w:hAnsi="Consolas" w:cs="Courier New"/>
@@ -2786,6 +3074,7 @@
         </w:rPr>
         <w:t>floor</w:t>
       </w:r>
+      <w:proofErr w:type="spellEnd"/>
       <w:r>
         <w:rPr>
           <w:rFonts w:ascii="Consolas" w:hAnsi="Consolas" w:cs="Courier New"/>
@@ -3131,7 +3420,27 @@
           <w:sz w:val="22"/>
           <w:szCs w:val="22"/>
         </w:rPr>
-        <w:t xml:space="preserve"> i </w:t>
+        <w:t xml:space="preserve"> </w:t>
+      </w:r>
+      <w:proofErr w:type="spellStart"/>
+      <w:r>
+        <w:rPr>
+          <w:rFonts w:ascii="Consolas" w:hAnsi="Consolas" w:cs="Courier New"/>
+          <w:color w:val="000000"/>
+          <w:sz w:val="22"/>
+          <w:szCs w:val="22"/>
+        </w:rPr>
+        <w:t>i</w:t>
+      </w:r>
+      <w:proofErr w:type="spellEnd"/>
+      <w:r>
+        <w:rPr>
+          <w:rFonts w:ascii="Consolas" w:hAnsi="Consolas" w:cs="Courier New"/>
+          <w:color w:val="000000"/>
+          <w:sz w:val="22"/>
+          <w:szCs w:val="22"/>
+        </w:rPr>
+        <w:t xml:space="preserve"> </w:t>
       </w:r>
       <w:r>
         <w:rPr>
@@ -3176,7 +3485,27 @@
           <w:sz w:val="22"/>
           <w:szCs w:val="22"/>
         </w:rPr>
-        <w:t xml:space="preserve"> i </w:t>
+        <w:t xml:space="preserve"> </w:t>
+      </w:r>
+      <w:proofErr w:type="spellStart"/>
+      <w:r>
+        <w:rPr>
+          <w:rFonts w:ascii="Consolas" w:hAnsi="Consolas" w:cs="Courier New"/>
+          <w:color w:val="000000"/>
+          <w:sz w:val="22"/>
+          <w:szCs w:val="22"/>
+        </w:rPr>
+        <w:t>i</w:t>
+      </w:r>
+      <w:proofErr w:type="spellEnd"/>
+      <w:r>
+        <w:rPr>
+          <w:rFonts w:ascii="Consolas" w:hAnsi="Consolas" w:cs="Courier New"/>
+          <w:color w:val="000000"/>
+          <w:sz w:val="22"/>
+          <w:szCs w:val="22"/>
+        </w:rPr>
+        <w:t xml:space="preserve"> </w:t>
       </w:r>
       <w:r>
         <w:rPr>
@@ -3212,7 +3541,17 @@
           <w:sz w:val="22"/>
           <w:szCs w:val="22"/>
         </w:rPr>
-        <w:t xml:space="preserve"> array</w:t>
+        <w:t xml:space="preserve"> </w:t>
+      </w:r>
+      <w:proofErr w:type="spellStart"/>
+      <w:r>
+        <w:rPr>
+          <w:rFonts w:ascii="Consolas" w:hAnsi="Consolas" w:cs="Courier New"/>
+          <w:color w:val="000000"/>
+          <w:sz w:val="22"/>
+          <w:szCs w:val="22"/>
+        </w:rPr>
+        <w:t>array</w:t>
       </w:r>
       <w:r>
         <w:rPr>
@@ -3232,6 +3571,7 @@
         </w:rPr>
         <w:t>length</w:t>
       </w:r>
+      <w:proofErr w:type="spellEnd"/>
       <w:r>
         <w:rPr>
           <w:rFonts w:ascii="Consolas" w:hAnsi="Consolas" w:cs="Courier New"/>
@@ -3248,8 +3588,19 @@
           <w:sz w:val="22"/>
           <w:szCs w:val="22"/>
         </w:rPr>
-        <w:t xml:space="preserve"> i</w:t>
-      </w:r>
+        <w:t xml:space="preserve"> </w:t>
+      </w:r>
+      <w:proofErr w:type="spellStart"/>
+      <w:r>
+        <w:rPr>
+          <w:rFonts w:ascii="Consolas" w:hAnsi="Consolas" w:cs="Courier New"/>
+          <w:color w:val="000000"/>
+          <w:sz w:val="22"/>
+          <w:szCs w:val="22"/>
+        </w:rPr>
+        <w:t>i</w:t>
+      </w:r>
+      <w:proofErr w:type="spellEnd"/>
       <w:r>
         <w:rPr>
           <w:rFonts w:ascii="Consolas" w:hAnsi="Consolas" w:cs="Courier New"/>
@@ -3332,6 +3683,7 @@
         </w:rPr>
         <w:t>[</w:t>
       </w:r>
+      <w:proofErr w:type="spellStart"/>
       <w:r>
         <w:rPr>
           <w:rFonts w:ascii="Consolas" w:hAnsi="Consolas" w:cs="Courier New"/>
@@ -3341,6 +3693,7 @@
         </w:rPr>
         <w:t>i</w:t>
       </w:r>
+      <w:proofErr w:type="spellEnd"/>
       <w:r>
         <w:rPr>
           <w:rFonts w:ascii="Consolas" w:hAnsi="Consolas" w:cs="Courier New"/>
@@ -3386,14 +3739,25 @@
         </w:rPr>
         <w:t>[</w:t>
       </w:r>
-      <w:r>
-        <w:rPr>
-          <w:rFonts w:ascii="Consolas" w:hAnsi="Consolas" w:cs="Courier New"/>
-          <w:color w:val="000000"/>
-          <w:sz w:val="22"/>
-          <w:szCs w:val="22"/>
-        </w:rPr>
-        <w:t xml:space="preserve">i </w:t>
+      <w:proofErr w:type="spellStart"/>
+      <w:r>
+        <w:rPr>
+          <w:rFonts w:ascii="Consolas" w:hAnsi="Consolas" w:cs="Courier New"/>
+          <w:color w:val="000000"/>
+          <w:sz w:val="22"/>
+          <w:szCs w:val="22"/>
+        </w:rPr>
+        <w:t>i</w:t>
+      </w:r>
+      <w:proofErr w:type="spellEnd"/>
+      <w:r>
+        <w:rPr>
+          <w:rFonts w:ascii="Consolas" w:hAnsi="Consolas" w:cs="Courier New"/>
+          <w:color w:val="000000"/>
+          <w:sz w:val="22"/>
+          <w:szCs w:val="22"/>
+        </w:rPr>
+        <w:t xml:space="preserve"> </w:t>
       </w:r>
       <w:r>
         <w:rPr>
@@ -3495,6 +3859,7 @@
         </w:rPr>
         <w:t>[</w:t>
       </w:r>
+      <w:proofErr w:type="spellStart"/>
       <w:r>
         <w:rPr>
           <w:rFonts w:ascii="Consolas" w:hAnsi="Consolas" w:cs="Courier New"/>
@@ -3504,6 +3869,7 @@
         </w:rPr>
         <w:t>i</w:t>
       </w:r>
+      <w:proofErr w:type="spellEnd"/>
       <w:r>
         <w:rPr>
           <w:rFonts w:ascii="Consolas" w:hAnsi="Consolas" w:cs="Courier New"/>
@@ -3541,6 +3907,7 @@
         </w:rPr>
         <w:t>[</w:t>
       </w:r>
+      <w:proofErr w:type="spellStart"/>
       <w:r>
         <w:rPr>
           <w:rFonts w:ascii="Consolas" w:hAnsi="Consolas" w:cs="Courier New"/>
@@ -3550,6 +3917,7 @@
         </w:rPr>
         <w:t>i</w:t>
       </w:r>
+      <w:proofErr w:type="spellEnd"/>
       <w:r>
         <w:rPr>
           <w:rFonts w:ascii="Consolas" w:hAnsi="Consolas" w:cs="Courier New"/>
@@ -3595,14 +3963,25 @@
         </w:rPr>
         <w:t>[</w:t>
       </w:r>
-      <w:r>
-        <w:rPr>
-          <w:rFonts w:ascii="Consolas" w:hAnsi="Consolas" w:cs="Courier New"/>
-          <w:color w:val="000000"/>
-          <w:sz w:val="22"/>
-          <w:szCs w:val="22"/>
-        </w:rPr>
-        <w:t xml:space="preserve">i </w:t>
+      <w:proofErr w:type="spellStart"/>
+      <w:r>
+        <w:rPr>
+          <w:rFonts w:ascii="Consolas" w:hAnsi="Consolas" w:cs="Courier New"/>
+          <w:color w:val="000000"/>
+          <w:sz w:val="22"/>
+          <w:szCs w:val="22"/>
+        </w:rPr>
+        <w:t>i</w:t>
+      </w:r>
+      <w:proofErr w:type="spellEnd"/>
+      <w:r>
+        <w:rPr>
+          <w:rFonts w:ascii="Consolas" w:hAnsi="Consolas" w:cs="Courier New"/>
+          <w:color w:val="000000"/>
+          <w:sz w:val="22"/>
+          <w:szCs w:val="22"/>
+        </w:rPr>
+        <w:t xml:space="preserve"> </w:t>
       </w:r>
       <w:r>
         <w:rPr>
@@ -3659,14 +4038,25 @@
         </w:rPr>
         <w:t>[</w:t>
       </w:r>
-      <w:r>
-        <w:rPr>
-          <w:rFonts w:ascii="Consolas" w:hAnsi="Consolas" w:cs="Courier New"/>
-          <w:color w:val="000000"/>
-          <w:sz w:val="22"/>
-          <w:szCs w:val="22"/>
-        </w:rPr>
-        <w:t xml:space="preserve">i </w:t>
+      <w:proofErr w:type="spellStart"/>
+      <w:r>
+        <w:rPr>
+          <w:rFonts w:ascii="Consolas" w:hAnsi="Consolas" w:cs="Courier New"/>
+          <w:color w:val="000000"/>
+          <w:sz w:val="22"/>
+          <w:szCs w:val="22"/>
+        </w:rPr>
+        <w:t>i</w:t>
+      </w:r>
+      <w:proofErr w:type="spellEnd"/>
+      <w:r>
+        <w:rPr>
+          <w:rFonts w:ascii="Consolas" w:hAnsi="Consolas" w:cs="Courier New"/>
+          <w:color w:val="000000"/>
+          <w:sz w:val="22"/>
+          <w:szCs w:val="22"/>
+        </w:rPr>
+        <w:t xml:space="preserve"> </w:t>
       </w:r>
       <w:r>
         <w:rPr>
@@ -3922,8 +4312,13 @@
         <w:t>Bogo Sort is a highly impractical sorting algorithm in which may never produce a sorted array due to the random nature of it and as such is only useful in an educational setting. However the average</w:t>
       </w:r>
       <w:r>
-        <w:t xml:space="preserve"> time complexity to produce a sorted array is O(</w:t>
-      </w:r>
+        <w:t xml:space="preserve"> time complexity to produce a sorted array is </w:t>
+      </w:r>
+      <w:proofErr w:type="gramStart"/>
+      <w:r>
+        <w:t>O(</w:t>
+      </w:r>
+      <w:proofErr w:type="gramEnd"/>
       <m:oMath>
         <m:r>
           <w:rPr>
@@ -3968,8 +4363,13 @@
         </w:rPr>
       </w:pPr>
       <w:r>
-        <w:t>A slightly optimised, but still highly impractical variation on Bogo Sort is ‘Bozo Sort’ where rather than shuffling the whole array, two elements are randomly selected and swapped each iteration. The algorithm still may never produce a sorted array but the average time complexity to produce a sorted array is improved to O(</w:t>
-      </w:r>
+        <w:t xml:space="preserve">A slightly optimised, but still highly impractical variation on Bogo Sort is ‘Bozo Sort’ where rather than shuffling the whole array, two elements are randomly selected and swapped each iteration. The algorithm still may never produce a sorted array but the average time complexity to produce a sorted array is improved to </w:t>
+      </w:r>
+      <w:proofErr w:type="gramStart"/>
+      <w:r>
+        <w:t>O(</w:t>
+      </w:r>
+      <w:proofErr w:type="gramEnd"/>
       <m:oMath>
         <m:r>
           <w:rPr>
@@ -4219,8 +4619,13 @@
         <w:t>.</w:t>
       </w:r>
       <w:r>
-        <w:t xml:space="preserve"> The best-case time complexity of Slow sort is O(</w:t>
-      </w:r>
+        <w:t xml:space="preserve"> The best-case time complexity of Slow sort is </w:t>
+      </w:r>
+      <w:proofErr w:type="gramStart"/>
+      <w:r>
+        <w:t>O(</w:t>
+      </w:r>
+      <w:proofErr w:type="gramEnd"/>
       <m:oMath>
         <m:sSup>
           <m:sSupPr>
@@ -4415,8 +4820,13 @@
         <w:t>S</w:t>
       </w:r>
       <w:r>
-        <w:t>ort has an average time complexity of O(</w:t>
-      </w:r>
+        <w:t xml:space="preserve">ort has an average time complexity of </w:t>
+      </w:r>
+      <w:proofErr w:type="gramStart"/>
+      <w:r>
+        <w:t>O(</w:t>
+      </w:r>
+      <w:proofErr w:type="gramEnd"/>
       <m:oMath>
         <m:sSup>
           <m:sSupPr>
@@ -4521,12 +4931,26 @@
         <w:rPr>
           <w:rFonts w:eastAsiaTheme="minorEastAsia"/>
         </w:rPr>
-        <w:t>ort possesses a unique property in that it is considered to be ‘online’</w:t>
-      </w:r>
+        <w:t xml:space="preserve">ort possesses a unique property in that it </w:t>
+      </w:r>
+      <w:proofErr w:type="gramStart"/>
       <w:r>
         <w:rPr>
           <w:rFonts w:eastAsiaTheme="minorEastAsia"/>
         </w:rPr>
+        <w:t>is considered to be</w:t>
+      </w:r>
+      <w:proofErr w:type="gramEnd"/>
+      <w:r>
+        <w:rPr>
+          <w:rFonts w:eastAsiaTheme="minorEastAsia"/>
+        </w:rPr>
+        <w:t xml:space="preserve"> ‘online’</w:t>
+      </w:r>
+      <w:r>
+        <w:rPr>
+          <w:rFonts w:eastAsiaTheme="minorEastAsia"/>
+        </w:rPr>
         <w:t xml:space="preserve"> – the ability to sort data as it is input.</w:t>
       </w:r>
     </w:p>
@@ -4588,8 +5012,13 @@
         <w:t xml:space="preserve">‘divide and conquer’ paradigm and </w:t>
       </w:r>
       <w:r>
-        <w:t>has both an average time complexity and worst-case time complexity of O(</w:t>
-      </w:r>
+        <w:t xml:space="preserve">has both an average time complexity and worst-case time complexity of </w:t>
+      </w:r>
+      <w:proofErr w:type="gramStart"/>
+      <w:r>
+        <w:t>O(</w:t>
+      </w:r>
+      <w:proofErr w:type="gramEnd"/>
       <m:oMath>
         <m:r>
           <w:rPr>
@@ -4710,8 +5139,13 @@
         </w:rPr>
       </w:pPr>
       <w:r>
-        <w:t>Quick Sort follows the ‘divide and conquer’ paradigm and has an average time complexity of O(</w:t>
-      </w:r>
+        <w:t xml:space="preserve">Quick Sort follows the ‘divide and conquer’ paradigm and has an average time complexity of </w:t>
+      </w:r>
+      <w:proofErr w:type="gramStart"/>
+      <w:r>
+        <w:t>O(</w:t>
+      </w:r>
+      <w:proofErr w:type="gramEnd"/>
       <m:oMath>
         <m:r>
           <w:rPr>
@@ -5009,7 +5443,23 @@
         <w:t>The project is an educational tool centred around the visualisation of a variety of sorting algorithms.</w:t>
       </w:r>
       <w:r>
-        <w:t xml:space="preserve"> The user has the ability to choose between which sorting algorithm to visualise; the method in which the data is shuffled; the number of elements and the parameters for the visualization – speed, audio volume and pitch. The user will also have the ability to play and pause the visualisation at any time while also stepping through it step by step. The program will display various statistics related to the current visualisation in an easily readable format e.g. number of comparisons and time taken.</w:t>
+        <w:t xml:space="preserve"> The user </w:t>
+      </w:r>
+      <w:proofErr w:type="gramStart"/>
+      <w:r>
+        <w:t>has the ability to</w:t>
+      </w:r>
+      <w:proofErr w:type="gramEnd"/>
+      <w:r>
+        <w:t xml:space="preserve"> choose between which sorting algorithm to visualise; the method in which the data is shuffled; the number of elements and the parameters for the visualization – speed, audio volume and pitch. The user will also </w:t>
+      </w:r>
+      <w:proofErr w:type="gramStart"/>
+      <w:r>
+        <w:t>have the ability to</w:t>
+      </w:r>
+      <w:proofErr w:type="gramEnd"/>
+      <w:r>
+        <w:t xml:space="preserve"> play and pause the visualisation at any time while also stepping through it step by step. The program will display various statistics related to the current visualisation in an easily readable format e.g. number of comparisons and time taken.</w:t>
       </w:r>
       <w:r>
         <w:t xml:space="preserve"> The final statistics at the end of </w:t>
@@ -5044,7 +5494,15 @@
         <w:t xml:space="preserve"> is written in Java and</w:t>
       </w:r>
       <w:r>
-        <w:t xml:space="preserve"> uses LibGDX as a framework</w:t>
+        <w:t xml:space="preserve"> uses </w:t>
+      </w:r>
+      <w:proofErr w:type="spellStart"/>
+      <w:r>
+        <w:t>LibGDX</w:t>
+      </w:r>
+      <w:proofErr w:type="spellEnd"/>
+      <w:r>
+        <w:t xml:space="preserve"> as a framework</w:t>
       </w:r>
       <w:r>
         <w:t>.</w:t>
@@ -5418,7 +5876,15 @@
     </w:p>
     <w:p>
       <w:r>
-        <w:t>The program in the default state with the sort and shuffle drop-downs expanded</w:t>
+        <w:t xml:space="preserve">The program in the default state with the sort and shuffle </w:t>
+      </w:r>
+      <w:proofErr w:type="gramStart"/>
+      <w:r>
+        <w:t>drop-downs</w:t>
+      </w:r>
+      <w:proofErr w:type="gramEnd"/>
+      <w:r>
+        <w:t xml:space="preserve"> expanded</w:t>
       </w:r>
     </w:p>
     <w:p>
@@ -5560,9 +6026,11 @@
       <w:r>
         <w:t xml:space="preserve">The Button Methods class stores the </w:t>
       </w:r>
+      <w:proofErr w:type="gramStart"/>
       <w:r>
         <w:t>enumerators</w:t>
       </w:r>
+      <w:proofErr w:type="gramEnd"/>
       <w:r>
         <w:t xml:space="preserve"> and corresponding method calls for every method that can be activated by the other input classes (buttons and sliders)</w:t>
       </w:r>
@@ -5606,8 +6074,13 @@
       <w:r>
         <w:t xml:space="preserve">current implementation of buttons allows them to be any colour but in this </w:t>
       </w:r>
-      <w:r>
-        <w:t xml:space="preserve">instance </w:t>
+      <w:proofErr w:type="gramStart"/>
+      <w:r>
+        <w:t>instance</w:t>
+      </w:r>
+      <w:proofErr w:type="gramEnd"/>
+      <w:r>
+        <w:t xml:space="preserve"> </w:t>
       </w:r>
       <w:r>
         <w:t xml:space="preserve">they </w:t>
@@ -6052,6 +6525,7 @@
           <w:u w:val="single"/>
         </w:rPr>
       </w:pPr>
+      <w:proofErr w:type="gramStart"/>
       <w:r>
         <w:rPr>
           <w:u w:val="single"/>
@@ -6071,6 +6545,7 @@
         </w:rPr>
         <w:t>button</w:t>
       </w:r>
+      <w:proofErr w:type="gramEnd"/>
     </w:p>
     <w:p>
       <w:r>
@@ -6157,8 +6632,16 @@
         <w:rPr>
           <w:u w:val="single"/>
         </w:rPr>
-        <w:t>Program start</w:t>
-      </w:r>
+        <w:t xml:space="preserve">Program </w:t>
+      </w:r>
+      <w:proofErr w:type="gramStart"/>
+      <w:r>
+        <w:rPr>
+          <w:u w:val="single"/>
+        </w:rPr>
+        <w:t>start</w:t>
+      </w:r>
+      <w:proofErr w:type="gramEnd"/>
     </w:p>
     <w:p>
       <w:r>
@@ -6395,11 +6878,19 @@
       <w:pPr>
         <w:pStyle w:val="NoSpacing"/>
       </w:pPr>
-      <w:r>
-        <w:rPr>
-          <w:u w:val="single"/>
-        </w:rPr>
-        <w:t>SortThread start</w:t>
+      <w:proofErr w:type="spellStart"/>
+      <w:r>
+        <w:rPr>
+          <w:u w:val="single"/>
+        </w:rPr>
+        <w:t>SortThread</w:t>
+      </w:r>
+      <w:proofErr w:type="spellEnd"/>
+      <w:r>
+        <w:rPr>
+          <w:u w:val="single"/>
+        </w:rPr>
+        <w:t xml:space="preserve"> start</w:t>
       </w:r>
     </w:p>
     <w:p>
@@ -6408,7 +6899,15 @@
       </w:pPr>
       <w:r>
         <w:lastRenderedPageBreak/>
-        <w:t>Called on starting of a new sortThread. Contains the logic for the sorting algorithm and runs until the sort is finished or reset.</w:t>
+        <w:t xml:space="preserve">Called on starting of a new </w:t>
+      </w:r>
+      <w:proofErr w:type="spellStart"/>
+      <w:r>
+        <w:t>sortThread</w:t>
+      </w:r>
+      <w:proofErr w:type="spellEnd"/>
+      <w:r>
+        <w:t>. Contains the logic for the sorting algorithm and runs until the sort is finished or reset.</w:t>
       </w:r>
       <w:r>
         <w:rPr>
@@ -6489,7 +6988,15 @@
           <w:u w:val="single"/>
         </w:rPr>
         <w:lastRenderedPageBreak/>
-        <w:t>File output</w:t>
+        <w:t xml:space="preserve">File </w:t>
+      </w:r>
+      <w:r>
+        <w:rPr>
+          <w:sz w:val="28"/>
+          <w:szCs w:val="28"/>
+          <w:u w:val="single"/>
+        </w:rPr>
+        <w:t>handling</w:t>
       </w:r>
     </w:p>
     <w:p>
@@ -6600,8 +7107,19 @@
           <w:sz w:val="22"/>
           <w:szCs w:val="22"/>
         </w:rPr>
-        <w:t xml:space="preserve"> fileOutput</w:t>
-      </w:r>
+        <w:t xml:space="preserve"> </w:t>
+      </w:r>
+      <w:proofErr w:type="spellStart"/>
+      <w:r>
+        <w:rPr>
+          <w:rFonts w:ascii="Consolas" w:hAnsi="Consolas" w:cs="Courier New"/>
+          <w:color w:val="000000"/>
+          <w:sz w:val="22"/>
+          <w:szCs w:val="22"/>
+        </w:rPr>
+        <w:t>fileOutput</w:t>
+      </w:r>
+      <w:proofErr w:type="spellEnd"/>
       <w:r>
         <w:rPr>
           <w:rFonts w:ascii="Consolas" w:hAnsi="Consolas" w:cs="Courier New"/>
@@ -6638,6 +7156,7 @@
         </w:rPr>
         <w:t xml:space="preserve"> </w:t>
       </w:r>
+      <w:proofErr w:type="spellStart"/>
       <w:r>
         <w:rPr>
           <w:rFonts w:ascii="Consolas" w:hAnsi="Consolas" w:cs="Courier New"/>
@@ -6647,6 +7166,7 @@
         </w:rPr>
         <w:t>IOException</w:t>
       </w:r>
+      <w:proofErr w:type="spellEnd"/>
       <w:r>
         <w:rPr>
           <w:rFonts w:ascii="Consolas" w:hAnsi="Consolas" w:cs="Courier New"/>
@@ -6691,7 +7211,27 @@
           <w:sz w:val="22"/>
           <w:szCs w:val="22"/>
         </w:rPr>
-        <w:t xml:space="preserve"> file </w:t>
+        <w:t xml:space="preserve"> </w:t>
+      </w:r>
+      <w:proofErr w:type="spellStart"/>
+      <w:r>
+        <w:rPr>
+          <w:rFonts w:ascii="Consolas" w:hAnsi="Consolas" w:cs="Courier New"/>
+          <w:color w:val="000000"/>
+          <w:sz w:val="22"/>
+          <w:szCs w:val="22"/>
+        </w:rPr>
+        <w:t>file</w:t>
+      </w:r>
+      <w:proofErr w:type="spellEnd"/>
+      <w:r>
+        <w:rPr>
+          <w:rFonts w:ascii="Consolas" w:hAnsi="Consolas" w:cs="Courier New"/>
+          <w:color w:val="000000"/>
+          <w:sz w:val="22"/>
+          <w:szCs w:val="22"/>
+        </w:rPr>
+        <w:t xml:space="preserve"> </w:t>
       </w:r>
       <w:r>
         <w:rPr>
@@ -6775,6 +7315,7 @@
         <w:br/>
         <w:t xml:space="preserve">        </w:t>
       </w:r>
+      <w:proofErr w:type="spellStart"/>
       <w:r>
         <w:rPr>
           <w:rFonts w:ascii="Consolas" w:hAnsi="Consolas" w:cs="Courier New"/>
@@ -6784,14 +7325,35 @@
         </w:rPr>
         <w:t>boolean</w:t>
       </w:r>
-      <w:r>
-        <w:rPr>
-          <w:rFonts w:ascii="Consolas" w:hAnsi="Consolas" w:cs="Courier New"/>
-          <w:color w:val="000000"/>
-          <w:sz w:val="22"/>
-          <w:szCs w:val="22"/>
-        </w:rPr>
-        <w:t xml:space="preserve"> fileFlag </w:t>
+      <w:proofErr w:type="spellEnd"/>
+      <w:r>
+        <w:rPr>
+          <w:rFonts w:ascii="Consolas" w:hAnsi="Consolas" w:cs="Courier New"/>
+          <w:color w:val="000000"/>
+          <w:sz w:val="22"/>
+          <w:szCs w:val="22"/>
+        </w:rPr>
+        <w:t xml:space="preserve"> </w:t>
+      </w:r>
+      <w:proofErr w:type="spellStart"/>
+      <w:r>
+        <w:rPr>
+          <w:rFonts w:ascii="Consolas" w:hAnsi="Consolas" w:cs="Courier New"/>
+          <w:color w:val="000000"/>
+          <w:sz w:val="22"/>
+          <w:szCs w:val="22"/>
+        </w:rPr>
+        <w:t>fileFlag</w:t>
+      </w:r>
+      <w:proofErr w:type="spellEnd"/>
+      <w:r>
+        <w:rPr>
+          <w:rFonts w:ascii="Consolas" w:hAnsi="Consolas" w:cs="Courier New"/>
+          <w:color w:val="000000"/>
+          <w:sz w:val="22"/>
+          <w:szCs w:val="22"/>
+        </w:rPr>
+        <w:t xml:space="preserve"> </w:t>
       </w:r>
       <w:r>
         <w:rPr>
@@ -6809,7 +7371,17 @@
           <w:sz w:val="22"/>
           <w:szCs w:val="22"/>
         </w:rPr>
-        <w:t xml:space="preserve"> file</w:t>
+        <w:t xml:space="preserve"> </w:t>
+      </w:r>
+      <w:proofErr w:type="spellStart"/>
+      <w:r>
+        <w:rPr>
+          <w:rFonts w:ascii="Consolas" w:hAnsi="Consolas" w:cs="Courier New"/>
+          <w:color w:val="000000"/>
+          <w:sz w:val="22"/>
+          <w:szCs w:val="22"/>
+        </w:rPr>
+        <w:t>file</w:t>
       </w:r>
       <w:r>
         <w:rPr>
@@ -6829,6 +7401,7 @@
         </w:rPr>
         <w:t>createNewFile</w:t>
       </w:r>
+      <w:proofErr w:type="spellEnd"/>
       <w:r>
         <w:rPr>
           <w:rFonts w:ascii="Consolas" w:hAnsi="Consolas" w:cs="Courier New"/>
@@ -6848,6 +7421,7 @@
         <w:br/>
         <w:t xml:space="preserve">        </w:t>
       </w:r>
+      <w:proofErr w:type="spellStart"/>
       <w:r>
         <w:rPr>
           <w:rFonts w:ascii="Consolas" w:hAnsi="Consolas" w:cs="Courier New"/>
@@ -6857,6 +7431,7 @@
         </w:rPr>
         <w:t>FileWriter</w:t>
       </w:r>
+      <w:proofErr w:type="spellEnd"/>
       <w:r>
         <w:rPr>
           <w:rFonts w:ascii="Consolas" w:hAnsi="Consolas" w:cs="Courier New"/>
@@ -6902,6 +7477,7 @@
         </w:rPr>
         <w:t xml:space="preserve"> </w:t>
       </w:r>
+      <w:proofErr w:type="spellStart"/>
       <w:r>
         <w:rPr>
           <w:rFonts w:ascii="Consolas" w:hAnsi="Consolas" w:cs="Courier New"/>
@@ -6911,6 +7487,7 @@
         </w:rPr>
         <w:t>FileWriter</w:t>
       </w:r>
+      <w:proofErr w:type="spellEnd"/>
       <w:r>
         <w:rPr>
           <w:rFonts w:ascii="Consolas" w:hAnsi="Consolas" w:cs="Courier New"/>
@@ -7002,6 +7579,7 @@
         </w:rPr>
         <w:t>(</w:t>
       </w:r>
+      <w:proofErr w:type="spellStart"/>
       <w:r>
         <w:rPr>
           <w:rFonts w:ascii="Consolas" w:hAnsi="Consolas" w:cs="Courier New"/>
@@ -7011,6 +7589,7 @@
         </w:rPr>
         <w:t>fileFlag</w:t>
       </w:r>
+      <w:proofErr w:type="spellEnd"/>
       <w:r>
         <w:rPr>
           <w:rFonts w:ascii="Consolas" w:hAnsi="Consolas" w:cs="Courier New"/>
@@ -7048,6 +7627,7 @@
         <w:br/>
         <w:t xml:space="preserve">            </w:t>
       </w:r>
+      <w:proofErr w:type="spellStart"/>
       <w:r>
         <w:rPr>
           <w:rFonts w:ascii="Consolas" w:hAnsi="Consolas" w:cs="Courier New"/>
@@ -7075,6 +7655,7 @@
         </w:rPr>
         <w:t>write</w:t>
       </w:r>
+      <w:proofErr w:type="spellEnd"/>
       <w:r>
         <w:rPr>
           <w:rFonts w:ascii="Consolas" w:hAnsi="Consolas" w:cs="Courier New"/>
@@ -7091,7 +7672,47 @@
           <w:sz w:val="22"/>
           <w:szCs w:val="22"/>
         </w:rPr>
-        <w:t>"Date,Sort,Elements,Time (Short),Time (Raw),Comparisons,Swaps,Writes,Aux Writes"</w:t>
+        <w:t>"</w:t>
+      </w:r>
+      <w:proofErr w:type="spellStart"/>
+      <w:r>
+        <w:rPr>
+          <w:rFonts w:ascii="Consolas" w:hAnsi="Consolas" w:cs="Courier New"/>
+          <w:color w:val="008800"/>
+          <w:sz w:val="22"/>
+          <w:szCs w:val="22"/>
+        </w:rPr>
+        <w:t>Date,Sort,Elements,Time</w:t>
+      </w:r>
+      <w:proofErr w:type="spellEnd"/>
+      <w:r>
+        <w:rPr>
+          <w:rFonts w:ascii="Consolas" w:hAnsi="Consolas" w:cs="Courier New"/>
+          <w:color w:val="008800"/>
+          <w:sz w:val="22"/>
+          <w:szCs w:val="22"/>
+        </w:rPr>
+        <w:t xml:space="preserve"> (Short),Time (Raw),</w:t>
+      </w:r>
+      <w:proofErr w:type="spellStart"/>
+      <w:r>
+        <w:rPr>
+          <w:rFonts w:ascii="Consolas" w:hAnsi="Consolas" w:cs="Courier New"/>
+          <w:color w:val="008800"/>
+          <w:sz w:val="22"/>
+          <w:szCs w:val="22"/>
+        </w:rPr>
+        <w:t>Comparisons,Swaps,Writes,Aux</w:t>
+      </w:r>
+      <w:proofErr w:type="spellEnd"/>
+      <w:r>
+        <w:rPr>
+          <w:rFonts w:ascii="Consolas" w:hAnsi="Consolas" w:cs="Courier New"/>
+          <w:color w:val="008800"/>
+          <w:sz w:val="22"/>
+          <w:szCs w:val="22"/>
+        </w:rPr>
+        <w:t xml:space="preserve"> Writes"</w:t>
       </w:r>
       <w:r>
         <w:rPr>
@@ -7138,7 +7759,27 @@
           <w:sz w:val="22"/>
           <w:szCs w:val="22"/>
         </w:rPr>
-        <w:t xml:space="preserve"> currentTime </w:t>
+        <w:t xml:space="preserve"> </w:t>
+      </w:r>
+      <w:proofErr w:type="spellStart"/>
+      <w:r>
+        <w:rPr>
+          <w:rFonts w:ascii="Consolas" w:hAnsi="Consolas" w:cs="Courier New"/>
+          <w:color w:val="000000"/>
+          <w:sz w:val="22"/>
+          <w:szCs w:val="22"/>
+        </w:rPr>
+        <w:t>currentTime</w:t>
+      </w:r>
+      <w:proofErr w:type="spellEnd"/>
+      <w:r>
+        <w:rPr>
+          <w:rFonts w:ascii="Consolas" w:hAnsi="Consolas" w:cs="Courier New"/>
+          <w:color w:val="000000"/>
+          <w:sz w:val="22"/>
+          <w:szCs w:val="22"/>
+        </w:rPr>
+        <w:t xml:space="preserve"> </w:t>
       </w:r>
       <w:r>
         <w:rPr>
@@ -7255,7 +7896,27 @@
           <w:sz w:val="22"/>
           <w:szCs w:val="22"/>
         </w:rPr>
-        <w:t>"yyyy/MM/dd HH:mm:ss"</w:t>
+        <w:t xml:space="preserve">"yyyy/MM/dd </w:t>
+      </w:r>
+      <w:proofErr w:type="spellStart"/>
+      <w:r>
+        <w:rPr>
+          <w:rFonts w:ascii="Consolas" w:hAnsi="Consolas" w:cs="Courier New"/>
+          <w:color w:val="008800"/>
+          <w:sz w:val="22"/>
+          <w:szCs w:val="22"/>
+        </w:rPr>
+        <w:t>HH:mm:ss</w:t>
+      </w:r>
+      <w:proofErr w:type="spellEnd"/>
+      <w:r>
+        <w:rPr>
+          <w:rFonts w:ascii="Consolas" w:hAnsi="Consolas" w:cs="Courier New"/>
+          <w:color w:val="008800"/>
+          <w:sz w:val="22"/>
+          <w:szCs w:val="22"/>
+        </w:rPr>
+        <w:t>"</w:t>
       </w:r>
       <w:r>
         <w:rPr>
@@ -7276,6 +7937,7 @@
         <w:br/>
         <w:t xml:space="preserve">        </w:t>
       </w:r>
+      <w:proofErr w:type="spellStart"/>
       <w:r>
         <w:rPr>
           <w:rFonts w:ascii="Consolas" w:hAnsi="Consolas" w:cs="Courier New"/>
@@ -7303,6 +7965,7 @@
         </w:rPr>
         <w:t>write</w:t>
       </w:r>
+      <w:proofErr w:type="spellEnd"/>
       <w:r>
         <w:rPr>
           <w:rFonts w:ascii="Consolas" w:hAnsi="Consolas" w:cs="Courier New"/>
@@ -7346,7 +8009,27 @@
           <w:sz w:val="22"/>
           <w:szCs w:val="22"/>
         </w:rPr>
-        <w:t xml:space="preserve"> currentTime </w:t>
+        <w:t xml:space="preserve"> </w:t>
+      </w:r>
+      <w:proofErr w:type="spellStart"/>
+      <w:r>
+        <w:rPr>
+          <w:rFonts w:ascii="Consolas" w:hAnsi="Consolas" w:cs="Courier New"/>
+          <w:color w:val="000000"/>
+          <w:sz w:val="22"/>
+          <w:szCs w:val="22"/>
+        </w:rPr>
+        <w:t>currentTime</w:t>
+      </w:r>
+      <w:proofErr w:type="spellEnd"/>
+      <w:r>
+        <w:rPr>
+          <w:rFonts w:ascii="Consolas" w:hAnsi="Consolas" w:cs="Courier New"/>
+          <w:color w:val="000000"/>
+          <w:sz w:val="22"/>
+          <w:szCs w:val="22"/>
+        </w:rPr>
+        <w:t xml:space="preserve"> </w:t>
       </w:r>
       <w:r>
         <w:rPr>
@@ -7454,7 +8137,17 @@
           <w:sz w:val="22"/>
           <w:szCs w:val="22"/>
         </w:rPr>
-        <w:t xml:space="preserve"> arrayController</w:t>
+        <w:t xml:space="preserve"> </w:t>
+      </w:r>
+      <w:proofErr w:type="spellStart"/>
+      <w:r>
+        <w:rPr>
+          <w:rFonts w:ascii="Consolas" w:hAnsi="Consolas" w:cs="Courier New"/>
+          <w:color w:val="000000"/>
+          <w:sz w:val="22"/>
+          <w:szCs w:val="22"/>
+        </w:rPr>
+        <w:t>arrayController</w:t>
       </w:r>
       <w:r>
         <w:rPr>
@@ -7474,6 +8167,7 @@
         </w:rPr>
         <w:t>export</w:t>
       </w:r>
+      <w:proofErr w:type="spellEnd"/>
       <w:r>
         <w:rPr>
           <w:rFonts w:ascii="Consolas" w:hAnsi="Consolas" w:cs="Courier New"/>
@@ -7493,6 +8187,7 @@
         <w:br/>
         <w:t xml:space="preserve">        </w:t>
       </w:r>
+      <w:proofErr w:type="spellStart"/>
       <w:r>
         <w:rPr>
           <w:rFonts w:ascii="Consolas" w:hAnsi="Consolas" w:cs="Courier New"/>
@@ -7520,6 +8215,7 @@
         </w:rPr>
         <w:t>close</w:t>
       </w:r>
+      <w:proofErr w:type="spellEnd"/>
       <w:r>
         <w:rPr>
           <w:rFonts w:ascii="Consolas" w:hAnsi="Consolas" w:cs="Courier New"/>
@@ -7619,7 +8315,7 @@
           <w:noProof/>
         </w:rPr>
         <w:drawing>
-          <wp:inline distT="0" distB="0" distL="0" distR="0" wp14:anchorId="013AD191" wp14:editId="3AC28816">
+          <wp:inline distT="0" distB="0" distL="0" distR="0" wp14:anchorId="013AD191" wp14:editId="4A83BBB8">
             <wp:extent cx="5731510" cy="506095"/>
             <wp:effectExtent l="0" t="0" r="2540" b="8255"/>
             <wp:docPr id="1526945916" name="Picture 4"/>
@@ -7668,6 +8364,326 @@
         </w:drawing>
       </w:r>
     </w:p>
+    <w:p>
+      <w:pPr>
+        <w:pStyle w:val="NoSpacing"/>
+        <w:rPr>
+          <w:sz w:val="28"/>
+          <w:szCs w:val="28"/>
+        </w:rPr>
+      </w:pPr>
+    </w:p>
+    <w:p>
+      <w:pPr>
+        <w:pStyle w:val="NoSpacing"/>
+        <w:rPr>
+          <w:sz w:val="28"/>
+          <w:szCs w:val="28"/>
+          <w:u w:val="single"/>
+        </w:rPr>
+      </w:pPr>
+      <w:r>
+        <w:rPr>
+          <w:sz w:val="28"/>
+          <w:szCs w:val="28"/>
+          <w:u w:val="single"/>
+        </w:rPr>
+        <w:t>Exception handling</w:t>
+      </w:r>
+    </w:p>
+    <w:p>
+      <w:pPr>
+        <w:pStyle w:val="NoSpacing"/>
+      </w:pPr>
+      <w:r>
+        <w:t xml:space="preserve">When an error occurs during the running of the program that would be expected to occur during normal operations the user is </w:t>
+      </w:r>
+      <w:r>
+        <w:t>notified</w:t>
+      </w:r>
+      <w:r>
+        <w:t xml:space="preserve"> within the program </w:t>
+      </w:r>
+      <w:r>
+        <w:t>itself,</w:t>
+      </w:r>
+      <w:r>
+        <w:t xml:space="preserve"> and it will continue to run without unexpected closure. There are three error codes in place:</w:t>
+      </w:r>
+    </w:p>
+    <w:p>
+      <w:pPr>
+        <w:pStyle w:val="NoSpacing"/>
+      </w:pPr>
+    </w:p>
+    <w:p>
+      <w:pPr>
+        <w:pStyle w:val="NoSpacing"/>
+        <w:rPr>
+          <w:noProof/>
+        </w:rPr>
+      </w:pPr>
+      <w:r>
+        <w:t>The first is the ‘</w:t>
+      </w:r>
+      <w:proofErr w:type="spellStart"/>
+      <w:r>
+        <w:rPr>
+          <w:i/>
+          <w:iCs/>
+        </w:rPr>
+        <w:t>SortEnded</w:t>
+      </w:r>
+      <w:proofErr w:type="spellEnd"/>
+      <w:r>
+        <w:t xml:space="preserve">’ error code which occurs when the </w:t>
+      </w:r>
+      <w:proofErr w:type="spellStart"/>
+      <w:r>
+        <w:t>SortThread</w:t>
+      </w:r>
+      <w:proofErr w:type="spellEnd"/>
+      <w:r>
+        <w:t xml:space="preserve"> is terminated during a reset operation.</w:t>
+      </w:r>
+    </w:p>
+    <w:p>
+      <w:pPr>
+        <w:pStyle w:val="NoSpacing"/>
+      </w:pPr>
+      <w:r>
+        <w:rPr>
+          <w:noProof/>
+        </w:rPr>
+        <w:drawing>
+          <wp:inline distT="0" distB="0" distL="0" distR="0" wp14:anchorId="2D4A477D" wp14:editId="741BCC13">
+            <wp:extent cx="1803600" cy="2167200"/>
+            <wp:effectExtent l="0" t="0" r="6350" b="5080"/>
+            <wp:docPr id="1863190824" name="Picture 1"/>
+            <wp:cNvGraphicFramePr>
+              <a:graphicFrameLocks xmlns:a="http://schemas.openxmlformats.org/drawingml/2006/main" noChangeAspect="1"/>
+            </wp:cNvGraphicFramePr>
+            <a:graphic xmlns:a="http://schemas.openxmlformats.org/drawingml/2006/main">
+              <a:graphicData uri="http://schemas.openxmlformats.org/drawingml/2006/picture">
+                <pic:pic xmlns:pic="http://schemas.openxmlformats.org/drawingml/2006/picture">
+                  <pic:nvPicPr>
+                    <pic:cNvPr id="0" name="Picture 1"/>
+                    <pic:cNvPicPr>
+                      <a:picLocks noChangeAspect="1" noChangeArrowheads="1"/>
+                    </pic:cNvPicPr>
+                  </pic:nvPicPr>
+                  <pic:blipFill>
+                    <a:blip r:embed="rId35">
+                      <a:extLst>
+                        <a:ext uri="{28A0092B-C50C-407E-A947-70E740481C1C}">
+                          <a14:useLocalDpi xmlns:a14="http://schemas.microsoft.com/office/drawing/2010/main" val="0"/>
+                        </a:ext>
+                      </a:extLst>
+                    </a:blip>
+                    <a:srcRect/>
+                    <a:stretch>
+                      <a:fillRect/>
+                    </a:stretch>
+                  </pic:blipFill>
+                  <pic:spPr bwMode="auto">
+                    <a:xfrm>
+                      <a:off x="0" y="0"/>
+                      <a:ext cx="1803600" cy="2167200"/>
+                    </a:xfrm>
+                    <a:prstGeom prst="rect">
+                      <a:avLst/>
+                    </a:prstGeom>
+                    <a:noFill/>
+                    <a:ln>
+                      <a:noFill/>
+                    </a:ln>
+                  </pic:spPr>
+                </pic:pic>
+              </a:graphicData>
+            </a:graphic>
+          </wp:inline>
+        </w:drawing>
+      </w:r>
+    </w:p>
+    <w:p>
+      <w:pPr>
+        <w:pStyle w:val="NoSpacing"/>
+      </w:pPr>
+    </w:p>
+    <w:p>
+      <w:pPr>
+        <w:pStyle w:val="NoSpacing"/>
+      </w:pPr>
+      <w:r>
+        <w:lastRenderedPageBreak/>
+        <w:t>The second is the ‘</w:t>
+      </w:r>
+      <w:proofErr w:type="spellStart"/>
+      <w:r>
+        <w:rPr>
+          <w:i/>
+          <w:iCs/>
+        </w:rPr>
+        <w:t>FileBad</w:t>
+      </w:r>
+      <w:proofErr w:type="spellEnd"/>
+      <w:r>
+        <w:t xml:space="preserve">’ error code which occurs when the </w:t>
+      </w:r>
+      <w:r>
+        <w:t>data.</w:t>
+      </w:r>
+      <w:r>
+        <w:t xml:space="preserve">csv file is unable to be </w:t>
+      </w:r>
+      <w:r>
+        <w:t>opened / not found – usually when opened by another program.</w:t>
+      </w:r>
+    </w:p>
+    <w:p>
+      <w:pPr>
+        <w:pStyle w:val="NoSpacing"/>
+      </w:pPr>
+      <w:r>
+        <w:rPr>
+          <w:noProof/>
+        </w:rPr>
+        <w:drawing>
+          <wp:inline distT="0" distB="0" distL="0" distR="0" wp14:anchorId="5F5E2539" wp14:editId="6970F3AE">
+            <wp:extent cx="1810800" cy="2264400"/>
+            <wp:effectExtent l="0" t="0" r="0" b="3175"/>
+            <wp:docPr id="948653239" name="Picture 2"/>
+            <wp:cNvGraphicFramePr>
+              <a:graphicFrameLocks xmlns:a="http://schemas.openxmlformats.org/drawingml/2006/main" noChangeAspect="1"/>
+            </wp:cNvGraphicFramePr>
+            <a:graphic xmlns:a="http://schemas.openxmlformats.org/drawingml/2006/main">
+              <a:graphicData uri="http://schemas.openxmlformats.org/drawingml/2006/picture">
+                <pic:pic xmlns:pic="http://schemas.openxmlformats.org/drawingml/2006/picture">
+                  <pic:nvPicPr>
+                    <pic:cNvPr id="0" name="Picture 2"/>
+                    <pic:cNvPicPr>
+                      <a:picLocks noChangeAspect="1" noChangeArrowheads="1"/>
+                    </pic:cNvPicPr>
+                  </pic:nvPicPr>
+                  <pic:blipFill>
+                    <a:blip r:embed="rId36">
+                      <a:extLst>
+                        <a:ext uri="{28A0092B-C50C-407E-A947-70E740481C1C}">
+                          <a14:useLocalDpi xmlns:a14="http://schemas.microsoft.com/office/drawing/2010/main" val="0"/>
+                        </a:ext>
+                      </a:extLst>
+                    </a:blip>
+                    <a:srcRect/>
+                    <a:stretch>
+                      <a:fillRect/>
+                    </a:stretch>
+                  </pic:blipFill>
+                  <pic:spPr bwMode="auto">
+                    <a:xfrm>
+                      <a:off x="0" y="0"/>
+                      <a:ext cx="1810800" cy="2264400"/>
+                    </a:xfrm>
+                    <a:prstGeom prst="rect">
+                      <a:avLst/>
+                    </a:prstGeom>
+                    <a:noFill/>
+                    <a:ln>
+                      <a:noFill/>
+                    </a:ln>
+                  </pic:spPr>
+                </pic:pic>
+              </a:graphicData>
+            </a:graphic>
+          </wp:inline>
+        </w:drawing>
+      </w:r>
+    </w:p>
+    <w:p>
+      <w:pPr>
+        <w:pStyle w:val="NoSpacing"/>
+      </w:pPr>
+    </w:p>
+    <w:p>
+      <w:pPr>
+        <w:pStyle w:val="NoSpacing"/>
+        <w:rPr>
+          <w:noProof/>
+        </w:rPr>
+      </w:pPr>
+      <w:r>
+        <w:t>The third is the ‘</w:t>
+      </w:r>
+      <w:proofErr w:type="spellStart"/>
+      <w:r>
+        <w:rPr>
+          <w:i/>
+          <w:iCs/>
+        </w:rPr>
+        <w:t>FileGood</w:t>
+      </w:r>
+      <w:proofErr w:type="spellEnd"/>
+      <w:r>
+        <w:t>’ error code. This is not caused by an error but instead uses the error system to notify the user the data.csv file has successfully been written to.</w:t>
+      </w:r>
+    </w:p>
+    <w:p>
+      <w:pPr>
+        <w:pStyle w:val="NoSpacing"/>
+      </w:pPr>
+      <w:r>
+        <w:rPr>
+          <w:noProof/>
+        </w:rPr>
+        <w:drawing>
+          <wp:inline distT="0" distB="0" distL="0" distR="0" wp14:anchorId="58E8DE3F" wp14:editId="57B3B6E5">
+            <wp:extent cx="1807200" cy="2142000"/>
+            <wp:effectExtent l="0" t="0" r="3175" b="0"/>
+            <wp:docPr id="1623305619" name="Picture 5"/>
+            <wp:cNvGraphicFramePr>
+              <a:graphicFrameLocks xmlns:a="http://schemas.openxmlformats.org/drawingml/2006/main" noChangeAspect="1"/>
+            </wp:cNvGraphicFramePr>
+            <a:graphic xmlns:a="http://schemas.openxmlformats.org/drawingml/2006/main">
+              <a:graphicData uri="http://schemas.openxmlformats.org/drawingml/2006/picture">
+                <pic:pic xmlns:pic="http://schemas.openxmlformats.org/drawingml/2006/picture">
+                  <pic:nvPicPr>
+                    <pic:cNvPr id="0" name="Picture 5"/>
+                    <pic:cNvPicPr>
+                      <a:picLocks noChangeAspect="1" noChangeArrowheads="1"/>
+                    </pic:cNvPicPr>
+                  </pic:nvPicPr>
+                  <pic:blipFill>
+                    <a:blip r:embed="rId37">
+                      <a:extLst>
+                        <a:ext uri="{28A0092B-C50C-407E-A947-70E740481C1C}">
+                          <a14:useLocalDpi xmlns:a14="http://schemas.microsoft.com/office/drawing/2010/main" val="0"/>
+                        </a:ext>
+                      </a:extLst>
+                    </a:blip>
+                    <a:srcRect/>
+                    <a:stretch>
+                      <a:fillRect/>
+                    </a:stretch>
+                  </pic:blipFill>
+                  <pic:spPr bwMode="auto">
+                    <a:xfrm>
+                      <a:off x="0" y="0"/>
+                      <a:ext cx="1807200" cy="2142000"/>
+                    </a:xfrm>
+                    <a:prstGeom prst="rect">
+                      <a:avLst/>
+                    </a:prstGeom>
+                    <a:noFill/>
+                    <a:ln>
+                      <a:noFill/>
+                    </a:ln>
+                  </pic:spPr>
+                </pic:pic>
+              </a:graphicData>
+            </a:graphic>
+          </wp:inline>
+        </w:drawing>
+      </w:r>
+    </w:p>
     <w:sectPr>
       <w:pgSz w:w="11906" w:h="16838"/>
       <w:pgMar w:top="1440" w:right="1440" w:bottom="1440" w:left="1440" w:header="708" w:footer="708" w:gutter="0"/>
@@ -7679,7 +8695,7 @@
 </file>
 
 <file path=word/endnotes.xml><?xml version="1.0" encoding="utf-8"?>
-<w:endnotes xmlns:wpc="http://schemas.microsoft.com/office/word/2010/wordprocessingCanvas" xmlns:cx="http://schemas.microsoft.com/office/drawing/2014/chartex" xmlns:cx1="http://schemas.microsoft.com/office/drawing/2015/9/8/chartex" xmlns:cx2="http://schemas.microsoft.com/office/drawing/2015/10/21/chartex" xmlns:cx3="http://schemas.microsoft.com/office/drawing/2016/5/9/chartex" xmlns:cx4="http://schemas.microsoft.com/office/drawing/2016/5/10/chartex" xmlns:cx5="http://schemas.microsoft.com/office/drawing/2016/5/11/chartex" xmlns:cx6="http://schemas.microsoft.com/office/drawing/2016/5/12/chartex" xmlns:cx7="http://schemas.microsoft.com/office/drawing/2016/5/13/chartex" xmlns:cx8="http://schemas.microsoft.com/office/drawing/2016/5/14/chartex" xmlns:mc="http://schemas.openxmlformats.org/markup-compatibility/2006" xmlns:aink="http://schemas.microsoft.com/office/drawing/2016/ink" xmlns:am3d="http://schemas.microsoft.com/office/drawing/2017/model3d" xmlns:o="urn:schemas-microsoft-com:office:office" xmlns:oel="http://schemas.microsoft.com/office/2019/extlst" xmlns:r="http://schemas.openxmlformats.org/officeDocument/2006/relationships" xmlns:m="http://schemas.openxmlformats.org/officeDocument/2006/math" xmlns:v="urn:schemas-microsoft-com:vml" xmlns:wp14="http://schemas.microsoft.com/office/word/2010/wordprocessingDrawing" xmlns:wp="http://schemas.openxmlformats.org/drawingml/2006/wordprocessingDrawing" xmlns:w10="urn:schemas-microsoft-com:office:word" xmlns:w="http://schemas.openxmlformats.org/wordprocessingml/2006/main" xmlns:w14="http://schemas.microsoft.com/office/word/2010/wordml" xmlns:w15="http://schemas.microsoft.com/office/word/2012/wordml" xmlns:w16cex="http://schemas.microsoft.com/office/word/2018/wordml/cex" xmlns:w16cid="http://schemas.microsoft.com/office/word/2016/wordml/cid" xmlns:w16="http://schemas.microsoft.com/office/word/2018/wordml" xmlns:w16du="http://schemas.microsoft.com/office/word/2023/wordml/word16du" xmlns:w16sdtdh="http://schemas.microsoft.com/office/word/2020/wordml/sdtdatahash" xmlns:w16sdtfl="http://schemas.microsoft.com/office/word/2024/wordml/sdtformatlock" xmlns:w16se="http://schemas.microsoft.com/office/word/2015/wordml/symex" xmlns:wpg="http://schemas.microsoft.com/office/word/2010/wordprocessingGroup" xmlns:wpi="http://schemas.microsoft.com/office/word/2010/wordprocessingInk" xmlns:wne="http://schemas.microsoft.com/office/word/2006/wordml" xmlns:wps="http://schemas.microsoft.com/office/word/2010/wordprocessingShape" mc:Ignorable="w14 w15 w16se w16cid w16 w16cex w16sdtdh w16sdtfl w16du wp14">
+<w:endnotes xmlns:wpc="http://schemas.microsoft.com/office/word/2010/wordprocessingCanvas" xmlns:cx="http://schemas.microsoft.com/office/drawing/2014/chartex" xmlns:cx1="http://schemas.microsoft.com/office/drawing/2015/9/8/chartex" xmlns:cx2="http://schemas.microsoft.com/office/drawing/2015/10/21/chartex" xmlns:cx3="http://schemas.microsoft.com/office/drawing/2016/5/9/chartex" xmlns:cx4="http://schemas.microsoft.com/office/drawing/2016/5/10/chartex" xmlns:cx5="http://schemas.microsoft.com/office/drawing/2016/5/11/chartex" xmlns:cx6="http://schemas.microsoft.com/office/drawing/2016/5/12/chartex" xmlns:cx7="http://schemas.microsoft.com/office/drawing/2016/5/13/chartex" xmlns:cx8="http://schemas.microsoft.com/office/drawing/2016/5/14/chartex" xmlns:mc="http://schemas.openxmlformats.org/markup-compatibility/2006" xmlns:aink="http://schemas.microsoft.com/office/drawing/2016/ink" xmlns:am3d="http://schemas.microsoft.com/office/drawing/2017/model3d" xmlns:o="urn:schemas-microsoft-com:office:office" xmlns:oel="http://schemas.microsoft.com/office/2019/extlst" xmlns:r="http://schemas.openxmlformats.org/officeDocument/2006/relationships" xmlns:m="http://schemas.openxmlformats.org/officeDocument/2006/math" xmlns:v="urn:schemas-microsoft-com:vml" xmlns:wp14="http://schemas.microsoft.com/office/word/2010/wordprocessingDrawing" xmlns:wp="http://schemas.openxmlformats.org/drawingml/2006/wordprocessingDrawing" xmlns:w10="urn:schemas-microsoft-com:office:word" xmlns:w="http://schemas.openxmlformats.org/wordprocessingml/2006/main" xmlns:w14="http://schemas.microsoft.com/office/word/2010/wordml" xmlns:w15="http://schemas.microsoft.com/office/word/2012/wordml" xmlns:w16cex="http://schemas.microsoft.com/office/word/2018/wordml/cex" xmlns:w16cid="http://schemas.microsoft.com/office/word/2016/wordml/cid" xmlns:w16="http://schemas.microsoft.com/office/word/2018/wordml" xmlns:w16du="http://schemas.microsoft.com/office/word/2023/wordml/word16du" xmlns:w16sdtdh="http://schemas.microsoft.com/office/word/2020/wordml/sdtdatahash" xmlns:w16se="http://schemas.microsoft.com/office/word/2015/wordml/symex" xmlns:wpg="http://schemas.microsoft.com/office/word/2010/wordprocessingGroup" xmlns:wpi="http://schemas.microsoft.com/office/word/2010/wordprocessingInk" xmlns:wne="http://schemas.microsoft.com/office/word/2006/wordml" xmlns:wps="http://schemas.microsoft.com/office/word/2010/wordprocessingShape" mc:Ignorable="w14 w15 w16se w16cid w16 w16cex w16sdtdh w16du wp14">
   <w:endnote w:type="separator" w:id="-1">
     <w:p>
       <w:pPr>
@@ -7704,7 +8720,7 @@
 </file>
 
 <file path=word/footnotes.xml><?xml version="1.0" encoding="utf-8"?>
-<w:footnotes xmlns:wpc="http://schemas.microsoft.com/office/word/2010/wordprocessingCanvas" xmlns:cx="http://schemas.microsoft.com/office/drawing/2014/chartex" xmlns:cx1="http://schemas.microsoft.com/office/drawing/2015/9/8/chartex" xmlns:cx2="http://schemas.microsoft.com/office/drawing/2015/10/21/chartex" xmlns:cx3="http://schemas.microsoft.com/office/drawing/2016/5/9/chartex" xmlns:cx4="http://schemas.microsoft.com/office/drawing/2016/5/10/chartex" xmlns:cx5="http://schemas.microsoft.com/office/drawing/2016/5/11/chartex" xmlns:cx6="http://schemas.microsoft.com/office/drawing/2016/5/12/chartex" xmlns:cx7="http://schemas.microsoft.com/office/drawing/2016/5/13/chartex" xmlns:cx8="http://schemas.microsoft.com/office/drawing/2016/5/14/chartex" xmlns:mc="http://schemas.openxmlformats.org/markup-compatibility/2006" xmlns:aink="http://schemas.microsoft.com/office/drawing/2016/ink" xmlns:am3d="http://schemas.microsoft.com/office/drawing/2017/model3d" xmlns:o="urn:schemas-microsoft-com:office:office" xmlns:oel="http://schemas.microsoft.com/office/2019/extlst" xmlns:r="http://schemas.openxmlformats.org/officeDocument/2006/relationships" xmlns:m="http://schemas.openxmlformats.org/officeDocument/2006/math" xmlns:v="urn:schemas-microsoft-com:vml" xmlns:wp14="http://schemas.microsoft.com/office/word/2010/wordprocessingDrawing" xmlns:wp="http://schemas.openxmlformats.org/drawingml/2006/wordprocessingDrawing" xmlns:w10="urn:schemas-microsoft-com:office:word" xmlns:w="http://schemas.openxmlformats.org/wordprocessingml/2006/main" xmlns:w14="http://schemas.microsoft.com/office/word/2010/wordml" xmlns:w15="http://schemas.microsoft.com/office/word/2012/wordml" xmlns:w16cex="http://schemas.microsoft.com/office/word/2018/wordml/cex" xmlns:w16cid="http://schemas.microsoft.com/office/word/2016/wordml/cid" xmlns:w16="http://schemas.microsoft.com/office/word/2018/wordml" xmlns:w16du="http://schemas.microsoft.com/office/word/2023/wordml/word16du" xmlns:w16sdtdh="http://schemas.microsoft.com/office/word/2020/wordml/sdtdatahash" xmlns:w16sdtfl="http://schemas.microsoft.com/office/word/2024/wordml/sdtformatlock" xmlns:w16se="http://schemas.microsoft.com/office/word/2015/wordml/symex" xmlns:wpg="http://schemas.microsoft.com/office/word/2010/wordprocessingGroup" xmlns:wpi="http://schemas.microsoft.com/office/word/2010/wordprocessingInk" xmlns:wne="http://schemas.microsoft.com/office/word/2006/wordml" xmlns:wps="http://schemas.microsoft.com/office/word/2010/wordprocessingShape" mc:Ignorable="w14 w15 w16se w16cid w16 w16cex w16sdtdh w16sdtfl w16du wp14">
+<w:footnotes xmlns:wpc="http://schemas.microsoft.com/office/word/2010/wordprocessingCanvas" xmlns:cx="http://schemas.microsoft.com/office/drawing/2014/chartex" xmlns:cx1="http://schemas.microsoft.com/office/drawing/2015/9/8/chartex" xmlns:cx2="http://schemas.microsoft.com/office/drawing/2015/10/21/chartex" xmlns:cx3="http://schemas.microsoft.com/office/drawing/2016/5/9/chartex" xmlns:cx4="http://schemas.microsoft.com/office/drawing/2016/5/10/chartex" xmlns:cx5="http://schemas.microsoft.com/office/drawing/2016/5/11/chartex" xmlns:cx6="http://schemas.microsoft.com/office/drawing/2016/5/12/chartex" xmlns:cx7="http://schemas.microsoft.com/office/drawing/2016/5/13/chartex" xmlns:cx8="http://schemas.microsoft.com/office/drawing/2016/5/14/chartex" xmlns:mc="http://schemas.openxmlformats.org/markup-compatibility/2006" xmlns:aink="http://schemas.microsoft.com/office/drawing/2016/ink" xmlns:am3d="http://schemas.microsoft.com/office/drawing/2017/model3d" xmlns:o="urn:schemas-microsoft-com:office:office" xmlns:oel="http://schemas.microsoft.com/office/2019/extlst" xmlns:r="http://schemas.openxmlformats.org/officeDocument/2006/relationships" xmlns:m="http://schemas.openxmlformats.org/officeDocument/2006/math" xmlns:v="urn:schemas-microsoft-com:vml" xmlns:wp14="http://schemas.microsoft.com/office/word/2010/wordprocessingDrawing" xmlns:wp="http://schemas.openxmlformats.org/drawingml/2006/wordprocessingDrawing" xmlns:w10="urn:schemas-microsoft-com:office:word" xmlns:w="http://schemas.openxmlformats.org/wordprocessingml/2006/main" xmlns:w14="http://schemas.microsoft.com/office/word/2010/wordml" xmlns:w15="http://schemas.microsoft.com/office/word/2012/wordml" xmlns:w16cex="http://schemas.microsoft.com/office/word/2018/wordml/cex" xmlns:w16cid="http://schemas.microsoft.com/office/word/2016/wordml/cid" xmlns:w16="http://schemas.microsoft.com/office/word/2018/wordml" xmlns:w16du="http://schemas.microsoft.com/office/word/2023/wordml/word16du" xmlns:w16sdtdh="http://schemas.microsoft.com/office/word/2020/wordml/sdtdatahash" xmlns:w16se="http://schemas.microsoft.com/office/word/2015/wordml/symex" xmlns:wpg="http://schemas.microsoft.com/office/word/2010/wordprocessingGroup" xmlns:wpi="http://schemas.microsoft.com/office/word/2010/wordprocessingInk" xmlns:wne="http://schemas.microsoft.com/office/word/2006/wordml" xmlns:wps="http://schemas.microsoft.com/office/word/2010/wordprocessingShape" mc:Ignorable="w14 w15 w16se w16cid w16 w16cex w16sdtdh w16du wp14">
   <w:footnote w:type="separator" w:id="-1">
     <w:p>
       <w:pPr>
@@ -7729,7 +8745,7 @@
 </file>
 
 <file path=word/numbering.xml><?xml version="1.0" encoding="utf-8"?>
-<w:numbering xmlns:wpc="http://schemas.microsoft.com/office/word/2010/wordprocessingCanvas" xmlns:cx="http://schemas.microsoft.com/office/drawing/2014/chartex" xmlns:cx1="http://schemas.microsoft.com/office/drawing/2015/9/8/chartex" xmlns:cx2="http://schemas.microsoft.com/office/drawing/2015/10/21/chartex" xmlns:cx3="http://schemas.microsoft.com/office/drawing/2016/5/9/chartex" xmlns:cx4="http://schemas.microsoft.com/office/drawing/2016/5/10/chartex" xmlns:cx5="http://schemas.microsoft.com/office/drawing/2016/5/11/chartex" xmlns:cx6="http://schemas.microsoft.com/office/drawing/2016/5/12/chartex" xmlns:cx7="http://schemas.microsoft.com/office/drawing/2016/5/13/chartex" xmlns:cx8="http://schemas.microsoft.com/office/drawing/2016/5/14/chartex" xmlns:mc="http://schemas.openxmlformats.org/markup-compatibility/2006" xmlns:aink="http://schemas.microsoft.com/office/drawing/2016/ink" xmlns:am3d="http://schemas.microsoft.com/office/drawing/2017/model3d" xmlns:o="urn:schemas-microsoft-com:office:office" xmlns:oel="http://schemas.microsoft.com/office/2019/extlst" xmlns:r="http://schemas.openxmlformats.org/officeDocument/2006/relationships" xmlns:m="http://schemas.openxmlformats.org/officeDocument/2006/math" xmlns:v="urn:schemas-microsoft-com:vml" xmlns:wp14="http://schemas.microsoft.com/office/word/2010/wordprocessingDrawing" xmlns:wp="http://schemas.openxmlformats.org/drawingml/2006/wordprocessingDrawing" xmlns:w10="urn:schemas-microsoft-com:office:word" xmlns:w="http://schemas.openxmlformats.org/wordprocessingml/2006/main" xmlns:w14="http://schemas.microsoft.com/office/word/2010/wordml" xmlns:w15="http://schemas.microsoft.com/office/word/2012/wordml" xmlns:w16cex="http://schemas.microsoft.com/office/word/2018/wordml/cex" xmlns:w16cid="http://schemas.microsoft.com/office/word/2016/wordml/cid" xmlns:w16="http://schemas.microsoft.com/office/word/2018/wordml" xmlns:w16du="http://schemas.microsoft.com/office/word/2023/wordml/word16du" xmlns:w16sdtdh="http://schemas.microsoft.com/office/word/2020/wordml/sdtdatahash" xmlns:w16sdtfl="http://schemas.microsoft.com/office/word/2024/wordml/sdtformatlock" xmlns:w16se="http://schemas.microsoft.com/office/word/2015/wordml/symex" xmlns:wpg="http://schemas.microsoft.com/office/word/2010/wordprocessingGroup" xmlns:wpi="http://schemas.microsoft.com/office/word/2010/wordprocessingInk" xmlns:wne="http://schemas.microsoft.com/office/word/2006/wordml" xmlns:wps="http://schemas.microsoft.com/office/word/2010/wordprocessingShape" mc:Ignorable="w14 w15 w16se w16cid w16 w16cex w16sdtdh w16sdtfl w16du wp14">
+<w:numbering xmlns:wpc="http://schemas.microsoft.com/office/word/2010/wordprocessingCanvas" xmlns:cx="http://schemas.microsoft.com/office/drawing/2014/chartex" xmlns:cx1="http://schemas.microsoft.com/office/drawing/2015/9/8/chartex" xmlns:cx2="http://schemas.microsoft.com/office/drawing/2015/10/21/chartex" xmlns:cx3="http://schemas.microsoft.com/office/drawing/2016/5/9/chartex" xmlns:cx4="http://schemas.microsoft.com/office/drawing/2016/5/10/chartex" xmlns:cx5="http://schemas.microsoft.com/office/drawing/2016/5/11/chartex" xmlns:cx6="http://schemas.microsoft.com/office/drawing/2016/5/12/chartex" xmlns:cx7="http://schemas.microsoft.com/office/drawing/2016/5/13/chartex" xmlns:cx8="http://schemas.microsoft.com/office/drawing/2016/5/14/chartex" xmlns:mc="http://schemas.openxmlformats.org/markup-compatibility/2006" xmlns:aink="http://schemas.microsoft.com/office/drawing/2016/ink" xmlns:am3d="http://schemas.microsoft.com/office/drawing/2017/model3d" xmlns:o="urn:schemas-microsoft-com:office:office" xmlns:oel="http://schemas.microsoft.com/office/2019/extlst" xmlns:r="http://schemas.openxmlformats.org/officeDocument/2006/relationships" xmlns:m="http://schemas.openxmlformats.org/officeDocument/2006/math" xmlns:v="urn:schemas-microsoft-com:vml" xmlns:wp14="http://schemas.microsoft.com/office/word/2010/wordprocessingDrawing" xmlns:wp="http://schemas.openxmlformats.org/drawingml/2006/wordprocessingDrawing" xmlns:w10="urn:schemas-microsoft-com:office:word" xmlns:w="http://schemas.openxmlformats.org/wordprocessingml/2006/main" xmlns:w14="http://schemas.microsoft.com/office/word/2010/wordml" xmlns:w15="http://schemas.microsoft.com/office/word/2012/wordml" xmlns:w16cex="http://schemas.microsoft.com/office/word/2018/wordml/cex" xmlns:w16cid="http://schemas.microsoft.com/office/word/2016/wordml/cid" xmlns:w16="http://schemas.microsoft.com/office/word/2018/wordml" xmlns:w16du="http://schemas.microsoft.com/office/word/2023/wordml/word16du" xmlns:w16sdtdh="http://schemas.microsoft.com/office/word/2020/wordml/sdtdatahash" xmlns:w16se="http://schemas.microsoft.com/office/word/2015/wordml/symex" xmlns:wpg="http://schemas.microsoft.com/office/word/2010/wordprocessingGroup" xmlns:wpi="http://schemas.microsoft.com/office/word/2010/wordprocessingInk" xmlns:wne="http://schemas.microsoft.com/office/word/2006/wordml" xmlns:wps="http://schemas.microsoft.com/office/word/2010/wordprocessingShape" mc:Ignorable="w14 w15 w16se w16cid w16 w16cex w16sdtdh w16du wp14">
   <w:abstractNum w:abstractNumId="0" w15:restartNumberingAfterBreak="0">
     <w:nsid w:val="048644AB"/>
     <w:multiLevelType w:val="hybridMultilevel"/>
@@ -8954,7 +9970,7 @@
 </file>
 
 <file path=word/styles.xml><?xml version="1.0" encoding="utf-8"?>
-<w:styles xmlns:mc="http://schemas.openxmlformats.org/markup-compatibility/2006" xmlns:r="http://schemas.openxmlformats.org/officeDocument/2006/relationships" xmlns:w="http://schemas.openxmlformats.org/wordprocessingml/2006/main" xmlns:w14="http://schemas.microsoft.com/office/word/2010/wordml" xmlns:w15="http://schemas.microsoft.com/office/word/2012/wordml" xmlns:w16cex="http://schemas.microsoft.com/office/word/2018/wordml/cex" xmlns:w16cid="http://schemas.microsoft.com/office/word/2016/wordml/cid" xmlns:w16="http://schemas.microsoft.com/office/word/2018/wordml" xmlns:w16du="http://schemas.microsoft.com/office/word/2023/wordml/word16du" xmlns:w16sdtdh="http://schemas.microsoft.com/office/word/2020/wordml/sdtdatahash" xmlns:w16sdtfl="http://schemas.microsoft.com/office/word/2024/wordml/sdtformatlock" xmlns:w16se="http://schemas.microsoft.com/office/word/2015/wordml/symex" mc:Ignorable="w14 w15 w16se w16cid w16 w16cex w16sdtdh w16sdtfl w16du">
+<w:styles xmlns:mc="http://schemas.openxmlformats.org/markup-compatibility/2006" xmlns:r="http://schemas.openxmlformats.org/officeDocument/2006/relationships" xmlns:w="http://schemas.openxmlformats.org/wordprocessingml/2006/main" xmlns:w14="http://schemas.microsoft.com/office/word/2010/wordml" xmlns:w15="http://schemas.microsoft.com/office/word/2012/wordml" xmlns:w16cex="http://schemas.microsoft.com/office/word/2018/wordml/cex" xmlns:w16cid="http://schemas.microsoft.com/office/word/2016/wordml/cid" xmlns:w16="http://schemas.microsoft.com/office/word/2018/wordml" xmlns:w16du="http://schemas.microsoft.com/office/word/2023/wordml/word16du" xmlns:w16sdtdh="http://schemas.microsoft.com/office/word/2020/wordml/sdtdatahash" xmlns:w16se="http://schemas.microsoft.com/office/word/2015/wordml/symex" mc:Ignorable="w14 w15 w16se w16cid w16 w16cex w16sdtdh w16du">
   <w:docDefaults>
     <w:rPrDefault>
       <w:rPr>

</xml_diff>